<commit_message>
Add more sections to report
</commit_message>
<xml_diff>
--- a/Group 4 PR Report.docx
+++ b/Group 4 PR Report.docx
@@ -1,118 +1,195 @@
 
 <file path=word/document.xml><?xml version="1.0" encoding="utf-8"?>
-<w:document xmlns:wpc="http://schemas.microsoft.com/office/word/2010/wordprocessingCanvas" xmlns:cx="http://schemas.microsoft.com/office/drawing/2014/chartex" xmlns:cx1="http://schemas.microsoft.com/office/drawing/2015/9/8/chartex" xmlns:cx2="http://schemas.microsoft.com/office/drawing/2015/10/21/chartex" xmlns:cx3="http://schemas.microsoft.com/office/drawing/2016/5/9/chartex" xmlns:cx4="http://schemas.microsoft.com/office/drawing/2016/5/10/chartex" xmlns:cx5="http://schemas.microsoft.com/office/drawing/2016/5/11/chartex" xmlns:cx6="http://schemas.microsoft.com/office/drawing/2016/5/12/chartex" xmlns:cx7="http://schemas.microsoft.com/office/drawing/2016/5/13/chartex" xmlns:cx8="http://schemas.microsoft.com/office/drawing/2016/5/14/chartex" xmlns:mc="http://schemas.openxmlformats.org/markup-compatibility/2006" xmlns:aink="http://schemas.microsoft.com/office/drawing/2016/ink" xmlns:am3d="http://schemas.microsoft.com/office/drawing/2017/model3d" xmlns:o="urn:schemas-microsoft-com:office:office" xmlns:oel="http://schemas.microsoft.com/office/2019/extlst" xmlns:r="http://schemas.openxmlformats.org/officeDocument/2006/relationships" xmlns:m="http://schemas.openxmlformats.org/officeDocument/2006/math" xmlns:v="urn:schemas-microsoft-com:vml" xmlns:wp14="http://schemas.microsoft.com/office/word/2010/wordprocessingDrawing" xmlns:wp="http://schemas.openxmlformats.org/drawingml/2006/wordprocessingDrawing" xmlns:w10="urn:schemas-microsoft-com:office:word" xmlns:w="http://schemas.openxmlformats.org/wordprocessingml/2006/main" xmlns:w14="http://schemas.microsoft.com/office/word/2010/wordml" xmlns:w15="http://schemas.microsoft.com/office/word/2012/wordml" xmlns:w16cex="http://schemas.microsoft.com/office/word/2018/wordml/cex" xmlns:w16cid="http://schemas.microsoft.com/office/word/2016/wordml/cid" xmlns:w16="http://schemas.microsoft.com/office/word/2018/wordml" xmlns:w16du="http://schemas.microsoft.com/office/word/2023/wordml/word16du" xmlns:w16sdtdh="http://schemas.microsoft.com/office/word/2020/wordml/sdtdatahash" xmlns:w16se="http://schemas.microsoft.com/office/word/2015/wordml/symex" xmlns:wpg="http://schemas.microsoft.com/office/word/2010/wordprocessingGroup" xmlns:wpi="http://schemas.microsoft.com/office/word/2010/wordprocessingInk" xmlns:wne="http://schemas.microsoft.com/office/word/2006/wordml" xmlns:wps="http://schemas.microsoft.com/office/word/2010/wordprocessingShape" mc:Ignorable="w14 w15 w16se w16cid w16 w16cex w16sdtdh wp14">
+<w:document xmlns:o="urn:schemas-microsoft-com:office:office" xmlns:r="http://schemas.openxmlformats.org/officeDocument/2006/relationships" xmlns:v="urn:schemas-microsoft-com:vml" xmlns:w="http://schemas.openxmlformats.org/wordprocessingml/2006/main" xmlns:w10="urn:schemas-microsoft-com:office:word" xmlns:wp="http://schemas.openxmlformats.org/drawingml/2006/wordprocessingDrawing" xmlns:wps="http://schemas.microsoft.com/office/word/2010/wordprocessingShape" xmlns:wpg="http://schemas.microsoft.com/office/word/2010/wordprocessingGroup" xmlns:mc="http://schemas.openxmlformats.org/markup-compatibility/2006" xmlns:wp14="http://schemas.microsoft.com/office/word/2010/wordprocessingDrawing" xmlns:w14="http://schemas.microsoft.com/office/word/2010/wordml" xmlns:w15="http://schemas.microsoft.com/office/word/2012/wordml" mc:Ignorable="w14 wp14 w15">
   <w:body>
     <w:p>
       <w:pPr>
         <w:pStyle w:val="Heading1"/>
+        <w:keepNext w:val="true"/>
+        <w:keepLines/>
+        <w:spacing w:before="240" w:after="0"/>
+        <w:rPr/>
       </w:pPr>
       <w:r>
         <w:rPr>
           <w:rStyle w:val="TitleChar"/>
         </w:rPr>
-        <w:t xml:space="preserve">CECS 550: </w:t>
-      </w:r>
+        <w:t>CECS 550: Group 4  - Report</w:t>
+      </w:r>
+      <w:r>
+        <w:rPr/>
+        <w:br/>
+        <w:t>Report: Analysis of E-commerce User Engagement for Item_Id 481 – 640</w:t>
+      </w:r>
+    </w:p>
+    <w:p>
+      <w:pPr>
+        <w:pStyle w:val="Normal"/>
+        <w:rPr/>
+      </w:pPr>
       <w:r>
         <w:rPr>
-          <w:rStyle w:val="TitleChar"/>
+          <w:color w:val="808080"/>
         </w:rPr>
-        <w:t xml:space="preserve">Group </w:t>
-      </w:r>
-      <w:proofErr w:type="gramStart"/>
-      <w:r>
-        <w:rPr>
-          <w:rStyle w:val="TitleChar"/>
-        </w:rPr>
-        <w:t>4</w:t>
-      </w:r>
-      <w:r>
-        <w:rPr>
-          <w:rStyle w:val="TitleChar"/>
-        </w:rPr>
-        <w:t xml:space="preserve">  -</w:t>
-      </w:r>
-      <w:proofErr w:type="gramEnd"/>
-      <w:r>
-        <w:rPr>
-          <w:rStyle w:val="TitleChar"/>
-        </w:rPr>
-        <w:t xml:space="preserve"> Report</w:t>
-      </w:r>
-      <w:r>
-        <w:br/>
-      </w:r>
-      <w:proofErr w:type="spellStart"/>
-      <w:r>
-        <w:t>Report</w:t>
-      </w:r>
-      <w:proofErr w:type="spellEnd"/>
-      <w:r>
-        <w:t xml:space="preserve">: Analysis of E-commerce User Engagement for </w:t>
-      </w:r>
-      <w:proofErr w:type="spellStart"/>
-      <w:r>
-        <w:t>Item_Id</w:t>
-      </w:r>
-      <w:proofErr w:type="spellEnd"/>
-      <w:r>
-        <w:t xml:space="preserve"> 481 - 640</w:t>
-      </w:r>
-    </w:p>
-    <w:p/>
+        <w:t>Joseph Chorbajian, Aniruddha Gawande, Abhishek Jajoo, Satyam Sharma, and Ishan Unnarkar</w:t>
+      </w:r>
+      <w:r>
+        <w:rPr/>
+        <w:t xml:space="preserve"> </w:t>
+      </w:r>
+    </w:p>
+    <w:p>
+      <w:pPr>
+        <w:pStyle w:val="Normal"/>
+        <w:rPr/>
+      </w:pPr>
+      <w:r>
+        <w:rPr/>
+      </w:r>
+    </w:p>
     <w:p>
       <w:pPr>
         <w:pStyle w:val="Heading2"/>
-      </w:pPr>
-      <w:r>
+        <w:rPr/>
+      </w:pPr>
+      <w:r>
+        <w:rPr/>
         <w:t>Introduction:</w:t>
       </w:r>
     </w:p>
     <w:p>
-      <w:r>
-        <w:t xml:space="preserve">This report aims to present an analysis of user engagement data for a specific set of items on an e-commerce website. The data covers user actions such as clicks, purchases, and views, and demographic information such as age and gender. The analysis will provide insights into user behavior and preferences and </w:t>
-      </w:r>
-      <w:r>
-        <w:t>help identify potential improvement areas</w:t>
-      </w:r>
-      <w:r>
-        <w:t xml:space="preserve"> in the website's user experience.</w:t>
-      </w:r>
-    </w:p>
-    <w:p/>
+      <w:pPr>
+        <w:pStyle w:val="Normal"/>
+        <w:rPr/>
+      </w:pPr>
+      <w:r>
+        <w:rPr/>
+        <w:t xml:space="preserve">This report </w:t>
+      </w:r>
+      <w:r>
+        <w:rPr/>
+        <w:t xml:space="preserve">analyzes </w:t>
+      </w:r>
+      <w:r>
+        <w:rPr/>
+        <w:t xml:space="preserve">user engagement data </w:t>
+      </w:r>
+      <w:r>
+        <w:rPr/>
+        <w:t xml:space="preserve">to provide in-depth insights into customer behavior and preferences </w:t>
+      </w:r>
+      <w:r>
+        <w:rPr/>
+        <w:t xml:space="preserve">for a specific set of items on an e-commerce website. The data </w:t>
+      </w:r>
+      <w:r>
+        <w:rPr/>
+        <w:t>includes</w:t>
+      </w:r>
+      <w:r>
+        <w:rPr/>
+        <w:t xml:space="preserve"> user actions </w:t>
+      </w:r>
+      <w:r>
+        <w:rPr/>
+        <w:t>(</w:t>
+      </w:r>
+      <w:r>
+        <w:rPr/>
+        <w:t>such as clicks, purchases, and views</w:t>
+      </w:r>
+      <w:r>
+        <w:rPr/>
+        <w:t>)</w:t>
+      </w:r>
+      <w:r>
+        <w:rPr/>
+        <w:t xml:space="preserve"> and demographic information </w:t>
+      </w:r>
+      <w:r>
+        <w:rPr/>
+        <w:t>(</w:t>
+      </w:r>
+      <w:r>
+        <w:rPr/>
+        <w:t>such as age and gender</w:t>
+      </w:r>
+      <w:r>
+        <w:rPr/>
+        <w:t>)</w:t>
+      </w:r>
+      <w:r>
+        <w:rPr/>
+        <w:t xml:space="preserve">. The analysis will provide insights into user behavior and preferences </w:t>
+      </w:r>
+      <w:r>
+        <w:rPr/>
+        <w:t>to predict whether the user will buy a certain item. This information can be also used to create a prediction engine for personalized recommendations</w:t>
+      </w:r>
+      <w:r>
+        <w:rPr/>
+        <w:t xml:space="preserve"> and help identify potential improvement areas in the website's user experience.</w:t>
+      </w:r>
+    </w:p>
+    <w:p>
+      <w:pPr>
+        <w:pStyle w:val="Normal"/>
+        <w:rPr/>
+      </w:pPr>
+      <w:r>
+        <w:rPr/>
+      </w:r>
+    </w:p>
     <w:p>
       <w:pPr>
         <w:pStyle w:val="Heading2"/>
-      </w:pPr>
-      <w:r>
+        <w:rPr/>
+      </w:pPr>
+      <w:r>
+        <w:rPr/>
         <w:t>Analysis:</w:t>
       </w:r>
     </w:p>
     <w:p>
-      <w:r>
+      <w:pPr>
+        <w:pStyle w:val="Normal"/>
+        <w:rPr/>
+      </w:pPr>
+      <w:r>
+        <w:rPr/>
         <w:t>The following sections summarize the key findings of the analysis:</w:t>
       </w:r>
     </w:p>
     <w:p>
       <w:pPr>
         <w:pStyle w:val="Heading3"/>
-      </w:pPr>
-      <w:r>
+        <w:rPr/>
+      </w:pPr>
+      <w:r>
+        <w:rPr/>
         <w:t>Engagement by Action Type:</w:t>
       </w:r>
     </w:p>
     <w:p>
-      <w:r>
+      <w:pPr>
+        <w:pStyle w:val="Normal"/>
+        <w:rPr/>
+      </w:pPr>
+      <w:r>
+        <w:rPr/>
         <w:t>The data shows that clicks are the most common user action for the selected set of items, followed by views and purchases. This suggests that users are primarily interested in exploring products and browsing through different options before making a purchase decision.</w:t>
       </w:r>
     </w:p>
     <w:p>
-      <w:r>
-        <w:rPr>
-          <w:noProof/>
-        </w:rPr>
+      <w:pPr>
+        <w:pStyle w:val="Normal"/>
+        <w:rPr/>
+      </w:pPr>
+      <w:r>
+        <w:rPr/>
         <w:drawing>
-          <wp:inline distT="0" distB="0" distL="0" distR="0" wp14:anchorId="203DE71B" wp14:editId="01D7AEC9">
-            <wp:extent cx="5150115" cy="3302170"/>
+          <wp:inline distT="0" distB="0" distL="0" distR="0">
+            <wp:extent cx="5149850" cy="3302000"/>
             <wp:effectExtent l="0" t="0" r="0" b="0"/>
             <wp:docPr id="1" name="Picture 1" descr="Chart&#10;&#10;Description automatically generated"/>
             <wp:cNvGraphicFramePr>
@@ -123,18 +200,20 @@
                 <pic:pic xmlns:pic="http://schemas.openxmlformats.org/drawingml/2006/picture">
                   <pic:nvPicPr>
                     <pic:cNvPr id="1" name="Picture 1" descr="Chart&#10;&#10;Description automatically generated"/>
-                    <pic:cNvPicPr/>
+                    <pic:cNvPicPr>
+                      <a:picLocks noChangeAspect="1" noChangeArrowheads="1"/>
+                    </pic:cNvPicPr>
                   </pic:nvPicPr>
                   <pic:blipFill>
-                    <a:blip r:embed="rId5"/>
+                    <a:blip r:embed="rId2"/>
                     <a:stretch>
                       <a:fillRect/>
                     </a:stretch>
                   </pic:blipFill>
-                  <pic:spPr>
+                  <pic:spPr bwMode="auto">
                     <a:xfrm>
                       <a:off x="0" y="0"/>
-                      <a:ext cx="5150115" cy="3302170"/>
+                      <a:ext cx="5149850" cy="3302000"/>
                     </a:xfrm>
                     <a:prstGeom prst="rect">
                       <a:avLst/>
@@ -150,25 +229,33 @@
     <w:p>
       <w:pPr>
         <w:pStyle w:val="Heading3"/>
-      </w:pPr>
-      <w:r>
+        <w:rPr/>
+      </w:pPr>
+      <w:r>
+        <w:rPr/>
         <w:t>Gender Distribution:</w:t>
       </w:r>
     </w:p>
     <w:p>
-      <w:r>
+      <w:pPr>
+        <w:pStyle w:val="Normal"/>
+        <w:rPr/>
+      </w:pPr>
+      <w:r>
+        <w:rPr/>
         <w:t>Females make up more than 90% of all engagements for the selected set of items. This indicates that the website may have a predominantly female user base, and it may be beneficial to cater to their specific needs and preferences.</w:t>
       </w:r>
     </w:p>
     <w:p>
-      <w:r>
-        <w:rPr>
-          <w:noProof/>
-        </w:rPr>
-        <w:lastRenderedPageBreak/>
+      <w:pPr>
+        <w:pStyle w:val="Normal"/>
+        <w:rPr/>
+      </w:pPr>
+      <w:r>
+        <w:rPr/>
         <w:drawing>
-          <wp:inline distT="0" distB="0" distL="0" distR="0" wp14:anchorId="21238C7C" wp14:editId="6BD12E69">
-            <wp:extent cx="5016758" cy="3302170"/>
+          <wp:inline distT="0" distB="0" distL="0" distR="0">
+            <wp:extent cx="5016500" cy="3302000"/>
             <wp:effectExtent l="0" t="0" r="0" b="0"/>
             <wp:docPr id="2" name="Picture 2" descr="Chart, bar chart&#10;&#10;Description automatically generated"/>
             <wp:cNvGraphicFramePr>
@@ -179,18 +266,20 @@
                 <pic:pic xmlns:pic="http://schemas.openxmlformats.org/drawingml/2006/picture">
                   <pic:nvPicPr>
                     <pic:cNvPr id="2" name="Picture 2" descr="Chart, bar chart&#10;&#10;Description automatically generated"/>
-                    <pic:cNvPicPr/>
+                    <pic:cNvPicPr>
+                      <a:picLocks noChangeAspect="1" noChangeArrowheads="1"/>
+                    </pic:cNvPicPr>
                   </pic:nvPicPr>
                   <pic:blipFill>
-                    <a:blip r:embed="rId6"/>
+                    <a:blip r:embed="rId3"/>
                     <a:stretch>
                       <a:fillRect/>
                     </a:stretch>
                   </pic:blipFill>
-                  <pic:spPr>
+                  <pic:spPr bwMode="auto">
                     <a:xfrm>
                       <a:off x="0" y="0"/>
-                      <a:ext cx="5016758" cy="3302170"/>
+                      <a:ext cx="5016500" cy="3302000"/>
                     </a:xfrm>
                     <a:prstGeom prst="rect">
                       <a:avLst/>
@@ -206,24 +295,33 @@
     <w:p>
       <w:pPr>
         <w:pStyle w:val="Heading3"/>
-      </w:pPr>
-      <w:r>
+        <w:rPr/>
+      </w:pPr>
+      <w:r>
+        <w:rPr/>
         <w:t>Clicks by Gender:</w:t>
       </w:r>
     </w:p>
     <w:p>
-      <w:r>
+      <w:pPr>
+        <w:pStyle w:val="Normal"/>
+        <w:rPr/>
+      </w:pPr>
+      <w:r>
+        <w:rPr/>
         <w:t>The data reveals that females are more likely to click on the selected set of items than males, by a significant margin. This highlights the importance of providing engaging and visually appealing product displays that can capture the attention of female users.</w:t>
       </w:r>
     </w:p>
     <w:p>
-      <w:r>
-        <w:rPr>
-          <w:noProof/>
-        </w:rPr>
+      <w:pPr>
+        <w:pStyle w:val="Normal"/>
+        <w:rPr/>
+      </w:pPr>
+      <w:r>
+        <w:rPr/>
         <w:drawing>
-          <wp:inline distT="0" distB="0" distL="0" distR="0" wp14:anchorId="179F6449" wp14:editId="58D7142B">
-            <wp:extent cx="5016758" cy="3657788"/>
+          <wp:inline distT="0" distB="0" distL="0" distR="0">
+            <wp:extent cx="5016500" cy="3658235"/>
             <wp:effectExtent l="0" t="0" r="0" b="0"/>
             <wp:docPr id="3" name="Picture 3" descr="Chart, bar chart, histogram&#10;&#10;Description automatically generated"/>
             <wp:cNvGraphicFramePr>
@@ -234,18 +332,20 @@
                 <pic:pic xmlns:pic="http://schemas.openxmlformats.org/drawingml/2006/picture">
                   <pic:nvPicPr>
                     <pic:cNvPr id="3" name="Picture 3" descr="Chart, bar chart, histogram&#10;&#10;Description automatically generated"/>
-                    <pic:cNvPicPr/>
+                    <pic:cNvPicPr>
+                      <a:picLocks noChangeAspect="1" noChangeArrowheads="1"/>
+                    </pic:cNvPicPr>
                   </pic:nvPicPr>
                   <pic:blipFill>
-                    <a:blip r:embed="rId7"/>
+                    <a:blip r:embed="rId4"/>
                     <a:stretch>
                       <a:fillRect/>
                     </a:stretch>
                   </pic:blipFill>
-                  <pic:spPr>
+                  <pic:spPr bwMode="auto">
                     <a:xfrm>
                       <a:off x="0" y="0"/>
-                      <a:ext cx="5016758" cy="3657788"/>
+                      <a:ext cx="5016500" cy="3658235"/>
                     </a:xfrm>
                     <a:prstGeom prst="rect">
                       <a:avLst/>
@@ -261,25 +361,33 @@
     <w:p>
       <w:pPr>
         <w:pStyle w:val="Heading3"/>
-      </w:pPr>
-      <w:r>
-        <w:lastRenderedPageBreak/>
+        <w:rPr/>
+      </w:pPr>
+      <w:r>
+        <w:rPr/>
         <w:t>Age Distribution:</w:t>
       </w:r>
     </w:p>
     <w:p>
-      <w:r>
+      <w:pPr>
+        <w:pStyle w:val="Normal"/>
+        <w:rPr/>
+      </w:pPr>
+      <w:r>
+        <w:rPr/>
         <w:t>The data shows that users in age range 3 and 4 are the most active ones when it comes to engagement with the selected set of items, with age range 4 being the dominant one. This suggests that the website may have a specific target audience in terms of age group, and it may be useful to tailor the website's content and design to better suit their preferences.</w:t>
       </w:r>
     </w:p>
     <w:p>
-      <w:r>
-        <w:rPr>
-          <w:noProof/>
-        </w:rPr>
+      <w:pPr>
+        <w:pStyle w:val="Normal"/>
+        <w:rPr/>
+      </w:pPr>
+      <w:r>
+        <w:rPr/>
         <w:drawing>
-          <wp:inline distT="0" distB="0" distL="0" distR="0" wp14:anchorId="0F9467C8" wp14:editId="4B5E26F1">
-            <wp:extent cx="5296172" cy="3492679"/>
+          <wp:inline distT="0" distB="0" distL="0" distR="0">
+            <wp:extent cx="5296535" cy="3492500"/>
             <wp:effectExtent l="0" t="0" r="0" b="0"/>
             <wp:docPr id="4" name="Picture 4" descr="Chart, histogram&#10;&#10;Description automatically generated"/>
             <wp:cNvGraphicFramePr>
@@ -290,18 +398,20 @@
                 <pic:pic xmlns:pic="http://schemas.openxmlformats.org/drawingml/2006/picture">
                   <pic:nvPicPr>
                     <pic:cNvPr id="4" name="Picture 4" descr="Chart, histogram&#10;&#10;Description automatically generated"/>
-                    <pic:cNvPicPr/>
+                    <pic:cNvPicPr>
+                      <a:picLocks noChangeAspect="1" noChangeArrowheads="1"/>
+                    </pic:cNvPicPr>
                   </pic:nvPicPr>
                   <pic:blipFill>
-                    <a:blip r:embed="rId8"/>
+                    <a:blip r:embed="rId5"/>
                     <a:stretch>
                       <a:fillRect/>
                     </a:stretch>
                   </pic:blipFill>
-                  <pic:spPr>
+                  <pic:spPr bwMode="auto">
                     <a:xfrm>
                       <a:off x="0" y="0"/>
-                      <a:ext cx="5296172" cy="3492679"/>
+                      <a:ext cx="5296535" cy="3492500"/>
                     </a:xfrm>
                     <a:prstGeom prst="rect">
                       <a:avLst/>
@@ -317,27 +427,35 @@
     <w:p>
       <w:pPr>
         <w:pStyle w:val="Heading3"/>
-      </w:pPr>
-      <w:r>
+        <w:rPr/>
+      </w:pPr>
+      <w:r>
+        <w:rPr/>
         <w:t>Active Months:</w:t>
       </w:r>
     </w:p>
     <w:p>
-      <w:r>
+      <w:pPr>
+        <w:pStyle w:val="Normal"/>
+        <w:rPr/>
+      </w:pPr>
+      <w:r>
+        <w:rPr/>
         <w:t>The data shows that November is the most active month of all, with the highest number of user engagements recorded during this month. This may be due to seasonal factors such as holiday shopping or other promotional events, and the website may need to consider similar events in other months to maintain user engagement throughout the year.</w:t>
       </w:r>
     </w:p>
     <w:p>
-      <w:r>
-        <w:rPr>
-          <w:noProof/>
-        </w:rPr>
-        <w:lastRenderedPageBreak/>
+      <w:pPr>
+        <w:pStyle w:val="Normal"/>
+        <w:rPr/>
+      </w:pPr>
+      <w:r>
+        <w:rPr/>
         <w:drawing>
-          <wp:inline distT="0" distB="0" distL="0" distR="0" wp14:anchorId="751F6825" wp14:editId="50EB58BD">
-            <wp:extent cx="5112013" cy="3295819"/>
+          <wp:inline distT="0" distB="0" distL="0" distR="0">
+            <wp:extent cx="5111750" cy="3295650"/>
             <wp:effectExtent l="0" t="0" r="0" b="0"/>
-            <wp:docPr id="5" name="Picture 5"/>
+            <wp:docPr id="5" name="Picture 5" descr=""/>
             <wp:cNvGraphicFramePr>
               <a:graphicFrameLocks xmlns:a="http://schemas.openxmlformats.org/drawingml/2006/main" noChangeAspect="1"/>
             </wp:cNvGraphicFramePr>
@@ -345,19 +463,21 @@
               <a:graphicData uri="http://schemas.openxmlformats.org/drawingml/2006/picture">
                 <pic:pic xmlns:pic="http://schemas.openxmlformats.org/drawingml/2006/picture">
                   <pic:nvPicPr>
-                    <pic:cNvPr id="1" name=""/>
-                    <pic:cNvPicPr/>
+                    <pic:cNvPr id="5" name="Picture 5" descr=""/>
+                    <pic:cNvPicPr>
+                      <a:picLocks noChangeAspect="1" noChangeArrowheads="1"/>
+                    </pic:cNvPicPr>
                   </pic:nvPicPr>
                   <pic:blipFill>
-                    <a:blip r:embed="rId9"/>
+                    <a:blip r:embed="rId6"/>
                     <a:stretch>
                       <a:fillRect/>
                     </a:stretch>
                   </pic:blipFill>
-                  <pic:spPr>
+                  <pic:spPr bwMode="auto">
                     <a:xfrm>
                       <a:off x="0" y="0"/>
-                      <a:ext cx="5112013" cy="3295819"/>
+                      <a:ext cx="5111750" cy="3295650"/>
                     </a:xfrm>
                     <a:prstGeom prst="rect">
                       <a:avLst/>
@@ -373,32 +493,1505 @@
     <w:p>
       <w:pPr>
         <w:pStyle w:val="Heading2"/>
-      </w:pPr>
-      <w:r>
+        <w:rPr/>
+      </w:pPr>
+      <w:r>
+        <w:rPr/>
+        <w:t>New Features</w:t>
+      </w:r>
+    </w:p>
+    <w:p>
+      <w:pPr>
+        <w:pStyle w:val="Normal"/>
+        <w:rPr/>
+      </w:pPr>
+      <w:r>
+        <w:rPr/>
+        <w:t>New features were created for this dataset. Below is a summary of what was created:</w:t>
+      </w:r>
+    </w:p>
+    <w:tbl>
+      <w:tblPr>
+        <w:tblW w:w="5000" w:type="pct"/>
+        <w:jc w:val="left"/>
+        <w:tblInd w:w="-5" w:type="dxa"/>
+        <w:tblLayout w:type="fixed"/>
+        <w:tblCellMar>
+          <w:top w:w="55" w:type="dxa"/>
+          <w:left w:w="55" w:type="dxa"/>
+          <w:bottom w:w="55" w:type="dxa"/>
+          <w:right w:w="55" w:type="dxa"/>
+        </w:tblCellMar>
+      </w:tblPr>
+      <w:tblGrid>
+        <w:gridCol w:w="1680"/>
+        <w:gridCol w:w="7680"/>
+      </w:tblGrid>
+      <w:tr>
+        <w:trPr>
+          <w:trHeight w:val="240" w:hRule="atLeast"/>
+        </w:trPr>
+        <w:tc>
+          <w:tcPr>
+            <w:tcW w:w="1680" w:type="dxa"/>
+            <w:tcBorders>
+              <w:top w:val="single" w:sz="4" w:space="0" w:color="000000"/>
+              <w:left w:val="single" w:sz="4" w:space="0" w:color="000000"/>
+              <w:bottom w:val="single" w:sz="4" w:space="0" w:color="000000"/>
+            </w:tcBorders>
+          </w:tcPr>
+          <w:p>
+            <w:pPr>
+              <w:pStyle w:val="TableContents"/>
+              <w:spacing w:before="0" w:after="160"/>
+              <w:rPr/>
+            </w:pPr>
+            <w:r>
+              <w:rPr/>
+              <w:t>Feature</w:t>
+            </w:r>
+          </w:p>
+        </w:tc>
+        <w:tc>
+          <w:tcPr>
+            <w:tcW w:w="7680" w:type="dxa"/>
+            <w:tcBorders>
+              <w:top w:val="single" w:sz="4" w:space="0" w:color="000000"/>
+              <w:left w:val="single" w:sz="4" w:space="0" w:color="000000"/>
+              <w:bottom w:val="single" w:sz="4" w:space="0" w:color="000000"/>
+              <w:right w:val="single" w:sz="4" w:space="0" w:color="000000"/>
+            </w:tcBorders>
+          </w:tcPr>
+          <w:p>
+            <w:pPr>
+              <w:pStyle w:val="TableContents"/>
+              <w:spacing w:before="0" w:after="160"/>
+              <w:rPr/>
+            </w:pPr>
+            <w:r>
+              <w:rPr/>
+              <w:t>Description</w:t>
+            </w:r>
+          </w:p>
+        </w:tc>
+      </w:tr>
+      <w:tr>
+        <w:trPr/>
+        <w:tc>
+          <w:tcPr>
+            <w:tcW w:w="1680" w:type="dxa"/>
+            <w:tcBorders>
+              <w:left w:val="single" w:sz="4" w:space="0" w:color="000000"/>
+              <w:bottom w:val="single" w:sz="4" w:space="0" w:color="000000"/>
+            </w:tcBorders>
+          </w:tcPr>
+          <w:p>
+            <w:pPr>
+              <w:pStyle w:val="TableContents"/>
+              <w:spacing w:before="0" w:after="160"/>
+              <w:rPr/>
+            </w:pPr>
+            <w:r>
+              <w:rPr/>
+              <w:t>Day</w:t>
+            </w:r>
+          </w:p>
+        </w:tc>
+        <w:tc>
+          <w:tcPr>
+            <w:tcW w:w="7680" w:type="dxa"/>
+            <w:tcBorders>
+              <w:left w:val="single" w:sz="4" w:space="0" w:color="000000"/>
+              <w:bottom w:val="single" w:sz="4" w:space="0" w:color="000000"/>
+              <w:right w:val="single" w:sz="4" w:space="0" w:color="000000"/>
+            </w:tcBorders>
+          </w:tcPr>
+          <w:p>
+            <w:pPr>
+              <w:pStyle w:val="TableContents"/>
+              <w:spacing w:before="0" w:after="160"/>
+              <w:rPr/>
+            </w:pPr>
+            <w:r>
+              <w:rPr/>
+              <w:t>The extracted day from the time stamp. Ranges from 1 to 31.</w:t>
+            </w:r>
+          </w:p>
+        </w:tc>
+      </w:tr>
+      <w:tr>
+        <w:trPr/>
+        <w:tc>
+          <w:tcPr>
+            <w:tcW w:w="1680" w:type="dxa"/>
+            <w:tcBorders>
+              <w:left w:val="single" w:sz="4" w:space="0" w:color="000000"/>
+              <w:bottom w:val="single" w:sz="4" w:space="0" w:color="000000"/>
+            </w:tcBorders>
+          </w:tcPr>
+          <w:p>
+            <w:pPr>
+              <w:pStyle w:val="TableContents"/>
+              <w:spacing w:before="0" w:after="160"/>
+              <w:rPr/>
+            </w:pPr>
+            <w:r>
+              <w:rPr/>
+              <w:t>Month</w:t>
+            </w:r>
+          </w:p>
+        </w:tc>
+        <w:tc>
+          <w:tcPr>
+            <w:tcW w:w="7680" w:type="dxa"/>
+            <w:tcBorders>
+              <w:left w:val="single" w:sz="4" w:space="0" w:color="000000"/>
+              <w:bottom w:val="single" w:sz="4" w:space="0" w:color="000000"/>
+              <w:right w:val="single" w:sz="4" w:space="0" w:color="000000"/>
+            </w:tcBorders>
+          </w:tcPr>
+          <w:p>
+            <w:pPr>
+              <w:pStyle w:val="TableContents"/>
+              <w:spacing w:before="0" w:after="160"/>
+              <w:rPr/>
+            </w:pPr>
+            <w:r>
+              <w:rPr/>
+              <w:t>The extracted month from the time stamp. Ranges from 1 to 12.</w:t>
+            </w:r>
+          </w:p>
+        </w:tc>
+      </w:tr>
+      <w:tr>
+        <w:trPr/>
+        <w:tc>
+          <w:tcPr>
+            <w:tcW w:w="1680" w:type="dxa"/>
+            <w:tcBorders>
+              <w:left w:val="single" w:sz="4" w:space="0" w:color="000000"/>
+              <w:bottom w:val="single" w:sz="4" w:space="0" w:color="000000"/>
+            </w:tcBorders>
+          </w:tcPr>
+          <w:p>
+            <w:pPr>
+              <w:pStyle w:val="TableContents"/>
+              <w:spacing w:before="0" w:after="160"/>
+              <w:rPr/>
+            </w:pPr>
+            <w:r>
+              <w:rPr/>
+              <w:t>Day of year</w:t>
+            </w:r>
+          </w:p>
+        </w:tc>
+        <w:tc>
+          <w:tcPr>
+            <w:tcW w:w="7680" w:type="dxa"/>
+            <w:tcBorders>
+              <w:left w:val="single" w:sz="4" w:space="0" w:color="000000"/>
+              <w:bottom w:val="single" w:sz="4" w:space="0" w:color="000000"/>
+              <w:right w:val="single" w:sz="4" w:space="0" w:color="000000"/>
+            </w:tcBorders>
+          </w:tcPr>
+          <w:p>
+            <w:pPr>
+              <w:pStyle w:val="TableContents"/>
+              <w:spacing w:before="0" w:after="160"/>
+              <w:rPr/>
+            </w:pPr>
+            <w:r>
+              <w:rPr/>
+              <w:t>The day in the current year, taking into account months with different amounts of days. Possible ranges from 1-365, but actual ranges are from 162-345.</w:t>
+            </w:r>
+          </w:p>
+        </w:tc>
+      </w:tr>
+      <w:tr>
+        <w:trPr/>
+        <w:tc>
+          <w:tcPr>
+            <w:tcW w:w="1680" w:type="dxa"/>
+            <w:tcBorders>
+              <w:left w:val="single" w:sz="4" w:space="0" w:color="000000"/>
+              <w:bottom w:val="single" w:sz="4" w:space="0" w:color="000000"/>
+            </w:tcBorders>
+          </w:tcPr>
+          <w:p>
+            <w:pPr>
+              <w:pStyle w:val="TableContents"/>
+              <w:spacing w:before="0" w:after="160"/>
+              <w:rPr/>
+            </w:pPr>
+            <w:r>
+              <w:rPr/>
+              <w:t>Day of week</w:t>
+            </w:r>
+          </w:p>
+        </w:tc>
+        <w:tc>
+          <w:tcPr>
+            <w:tcW w:w="7680" w:type="dxa"/>
+            <w:tcBorders>
+              <w:left w:val="single" w:sz="4" w:space="0" w:color="000000"/>
+              <w:bottom w:val="single" w:sz="4" w:space="0" w:color="000000"/>
+              <w:right w:val="single" w:sz="4" w:space="0" w:color="000000"/>
+            </w:tcBorders>
+          </w:tcPr>
+          <w:p>
+            <w:pPr>
+              <w:pStyle w:val="TableContents"/>
+              <w:spacing w:before="0" w:after="160"/>
+              <w:rPr/>
+            </w:pPr>
+            <w:r>
+              <w:rPr/>
+              <w:t>The day of the week. Ranges from 0-6, where 0 is Sunday and 6 is Saturday.</w:t>
+            </w:r>
+          </w:p>
+        </w:tc>
+      </w:tr>
+    </w:tbl>
+    <w:p>
+      <w:pPr>
+        <w:pStyle w:val="Normal"/>
+        <w:rPr/>
+      </w:pPr>
+      <w:r>
+        <w:rPr/>
+      </w:r>
+    </w:p>
+    <w:p>
+      <w:pPr>
+        <w:pStyle w:val="Normal"/>
+        <w:rPr/>
+      </w:pPr>
+      <w:r>
+        <w:rPr/>
+        <w:t>While binning the time and dates is important in getting an accurate model, additional features may be created from the data. Further analysis is required in order to determine what would help the models.</w:t>
+      </w:r>
+    </w:p>
+    <w:p>
+      <w:pPr>
+        <w:pStyle w:val="Heading2"/>
+        <w:rPr/>
+      </w:pPr>
+      <w:r>
+        <w:rPr/>
+      </w:r>
+    </w:p>
+    <w:p>
+      <w:pPr>
+        <w:pStyle w:val="Heading2"/>
+        <w:rPr/>
+      </w:pPr>
+      <w:r>
+        <w:rPr/>
+        <w:t>Feature Rankings</w:t>
+      </w:r>
+    </w:p>
+    <w:p>
+      <w:pPr>
+        <w:pStyle w:val="Normal"/>
+        <w:rPr/>
+      </w:pPr>
+      <w:r>
+        <w:rPr/>
+        <w:t>The following models and algorithms were used to determine which features are considered the most important:</w:t>
+      </w:r>
+    </w:p>
+    <w:tbl>
+      <w:tblPr>
+        <w:tblW w:w="5000" w:type="pct"/>
+        <w:jc w:val="left"/>
+        <w:tblInd w:w="-5" w:type="dxa"/>
+        <w:tblLayout w:type="fixed"/>
+        <w:tblCellMar>
+          <w:top w:w="55" w:type="dxa"/>
+          <w:left w:w="55" w:type="dxa"/>
+          <w:bottom w:w="55" w:type="dxa"/>
+          <w:right w:w="55" w:type="dxa"/>
+        </w:tblCellMar>
+      </w:tblPr>
+      <w:tblGrid>
+        <w:gridCol w:w="1950"/>
+        <w:gridCol w:w="7410"/>
+      </w:tblGrid>
+      <w:tr>
+        <w:trPr/>
+        <w:tc>
+          <w:tcPr>
+            <w:tcW w:w="1950" w:type="dxa"/>
+            <w:tcBorders>
+              <w:top w:val="single" w:sz="4" w:space="0" w:color="000000"/>
+              <w:left w:val="single" w:sz="4" w:space="0" w:color="000000"/>
+              <w:bottom w:val="single" w:sz="4" w:space="0" w:color="000000"/>
+            </w:tcBorders>
+          </w:tcPr>
+          <w:p>
+            <w:pPr>
+              <w:pStyle w:val="TableContents"/>
+              <w:spacing w:before="0" w:after="160"/>
+              <w:rPr/>
+            </w:pPr>
+            <w:r>
+              <w:rPr/>
+              <w:t>Algorithm</w:t>
+            </w:r>
+          </w:p>
+        </w:tc>
+        <w:tc>
+          <w:tcPr>
+            <w:tcW w:w="7410" w:type="dxa"/>
+            <w:tcBorders>
+              <w:top w:val="single" w:sz="4" w:space="0" w:color="000000"/>
+              <w:left w:val="single" w:sz="4" w:space="0" w:color="000000"/>
+              <w:bottom w:val="single" w:sz="4" w:space="0" w:color="000000"/>
+              <w:right w:val="single" w:sz="4" w:space="0" w:color="000000"/>
+            </w:tcBorders>
+          </w:tcPr>
+          <w:p>
+            <w:pPr>
+              <w:pStyle w:val="TableContents"/>
+              <w:spacing w:before="0" w:after="160"/>
+              <w:rPr/>
+            </w:pPr>
+            <w:r>
+              <w:rPr/>
+              <w:t>Description</w:t>
+            </w:r>
+          </w:p>
+        </w:tc>
+      </w:tr>
+      <w:tr>
+        <w:trPr/>
+        <w:tc>
+          <w:tcPr>
+            <w:tcW w:w="1950" w:type="dxa"/>
+            <w:tcBorders>
+              <w:left w:val="single" w:sz="4" w:space="0" w:color="000000"/>
+              <w:bottom w:val="single" w:sz="4" w:space="0" w:color="000000"/>
+            </w:tcBorders>
+          </w:tcPr>
+          <w:p>
+            <w:pPr>
+              <w:pStyle w:val="TableContents"/>
+              <w:spacing w:before="0" w:after="160"/>
+              <w:rPr/>
+            </w:pPr>
+            <w:r>
+              <w:rPr/>
+              <w:t>Random Forest</w:t>
+            </w:r>
+          </w:p>
+        </w:tc>
+        <w:tc>
+          <w:tcPr>
+            <w:tcW w:w="7410" w:type="dxa"/>
+            <w:tcBorders>
+              <w:left w:val="single" w:sz="4" w:space="0" w:color="000000"/>
+              <w:bottom w:val="single" w:sz="4" w:space="0" w:color="000000"/>
+              <w:right w:val="single" w:sz="4" w:space="0" w:color="000000"/>
+            </w:tcBorders>
+          </w:tcPr>
+          <w:p>
+            <w:pPr>
+              <w:pStyle w:val="TableContents"/>
+              <w:spacing w:before="0" w:after="160"/>
+              <w:rPr/>
+            </w:pPr>
+            <w:r>
+              <w:rPr/>
+              <w:t>An ensemble classifier, fitting multiple decision trees in order to best explain the structure of the data.</w:t>
+            </w:r>
+          </w:p>
+        </w:tc>
+      </w:tr>
+      <w:tr>
+        <w:trPr/>
+        <w:tc>
+          <w:tcPr>
+            <w:tcW w:w="1950" w:type="dxa"/>
+            <w:tcBorders>
+              <w:left w:val="single" w:sz="4" w:space="0" w:color="000000"/>
+              <w:bottom w:val="single" w:sz="4" w:space="0" w:color="000000"/>
+            </w:tcBorders>
+          </w:tcPr>
+          <w:p>
+            <w:pPr>
+              <w:pStyle w:val="TableContents"/>
+              <w:spacing w:before="0" w:after="160"/>
+              <w:rPr/>
+            </w:pPr>
+            <w:r>
+              <w:rPr/>
+              <w:t>Shapley analysis (on Random Forest)</w:t>
+            </w:r>
+          </w:p>
+        </w:tc>
+        <w:tc>
+          <w:tcPr>
+            <w:tcW w:w="7410" w:type="dxa"/>
+            <w:tcBorders>
+              <w:left w:val="single" w:sz="4" w:space="0" w:color="000000"/>
+              <w:bottom w:val="single" w:sz="4" w:space="0" w:color="000000"/>
+              <w:right w:val="single" w:sz="4" w:space="0" w:color="000000"/>
+            </w:tcBorders>
+          </w:tcPr>
+          <w:p>
+            <w:pPr>
+              <w:pStyle w:val="TableContents"/>
+              <w:spacing w:before="0" w:after="160"/>
+              <w:rPr/>
+            </w:pPr>
+            <w:r>
+              <w:rPr/>
+              <w:t>Determines the importance of each feature, taking an average of its contribution to the output.</w:t>
+            </w:r>
+          </w:p>
+        </w:tc>
+      </w:tr>
+      <w:tr>
+        <w:trPr/>
+        <w:tc>
+          <w:tcPr>
+            <w:tcW w:w="1950" w:type="dxa"/>
+            <w:tcBorders>
+              <w:left w:val="single" w:sz="4" w:space="0" w:color="000000"/>
+              <w:bottom w:val="single" w:sz="4" w:space="0" w:color="000000"/>
+            </w:tcBorders>
+          </w:tcPr>
+          <w:p>
+            <w:pPr>
+              <w:pStyle w:val="TableContents"/>
+              <w:spacing w:before="0" w:after="160"/>
+              <w:rPr/>
+            </w:pPr>
+            <w:r>
+              <w:rPr/>
+              <w:t>PCA</w:t>
+            </w:r>
+          </w:p>
+        </w:tc>
+        <w:tc>
+          <w:tcPr>
+            <w:tcW w:w="7410" w:type="dxa"/>
+            <w:tcBorders>
+              <w:left w:val="single" w:sz="4" w:space="0" w:color="000000"/>
+              <w:bottom w:val="single" w:sz="4" w:space="0" w:color="000000"/>
+              <w:right w:val="single" w:sz="4" w:space="0" w:color="000000"/>
+            </w:tcBorders>
+          </w:tcPr>
+          <w:p>
+            <w:pPr>
+              <w:pStyle w:val="TableContents"/>
+              <w:spacing w:before="0" w:after="160"/>
+              <w:rPr/>
+            </w:pPr>
+            <w:r>
+              <w:rPr/>
+              <w:t>Reduces the number of dimensions on the data. While the output of PCA doesn’t correspond to a singular feature, it captures the most amount of features within the given number of components.</w:t>
+            </w:r>
+          </w:p>
+        </w:tc>
+      </w:tr>
+      <w:tr>
+        <w:trPr/>
+        <w:tc>
+          <w:tcPr>
+            <w:tcW w:w="1950" w:type="dxa"/>
+            <w:tcBorders>
+              <w:left w:val="single" w:sz="4" w:space="0" w:color="000000"/>
+              <w:bottom w:val="single" w:sz="4" w:space="0" w:color="000000"/>
+            </w:tcBorders>
+          </w:tcPr>
+          <w:p>
+            <w:pPr>
+              <w:pStyle w:val="TableContents"/>
+              <w:spacing w:before="0" w:after="160"/>
+              <w:rPr/>
+            </w:pPr>
+            <w:r>
+              <w:rPr/>
+              <w:t>LDA</w:t>
+            </w:r>
+          </w:p>
+        </w:tc>
+        <w:tc>
+          <w:tcPr>
+            <w:tcW w:w="7410" w:type="dxa"/>
+            <w:tcBorders>
+              <w:left w:val="single" w:sz="4" w:space="0" w:color="000000"/>
+              <w:bottom w:val="single" w:sz="4" w:space="0" w:color="000000"/>
+              <w:right w:val="single" w:sz="4" w:space="0" w:color="000000"/>
+            </w:tcBorders>
+          </w:tcPr>
+          <w:p>
+            <w:pPr>
+              <w:pStyle w:val="TableContents"/>
+              <w:spacing w:before="0" w:after="160"/>
+              <w:rPr/>
+            </w:pPr>
+            <w:r>
+              <w:rPr/>
+              <w:t>Linear discriminant analysis finds the most discriminating vectors for the data on a lower-dimensional dataset. The most important features will be those that separate the output the best.</w:t>
+            </w:r>
+          </w:p>
+        </w:tc>
+      </w:tr>
+    </w:tbl>
+    <w:p>
+      <w:pPr>
+        <w:pStyle w:val="Normal"/>
+        <w:rPr/>
+      </w:pPr>
+      <w:r>
+        <w:rPr/>
+      </w:r>
+    </w:p>
+    <w:p>
+      <w:pPr>
+        <w:pStyle w:val="Normal"/>
+        <w:rPr/>
+      </w:pPr>
+      <w:r>
+        <w:rPr/>
+        <w:t>We note that a PCA model with 4 components can explain 27% of all the variance in the data while maintaining a similar accuracy to the other models, indicating that, while most other features vary, around 4 components are needed to describe it without any excessive loss.</w:t>
+      </w:r>
+    </w:p>
+    <w:p>
+      <w:pPr>
+        <w:pStyle w:val="Normal"/>
+        <w:rPr/>
+      </w:pPr>
+      <w:r>
+        <w:rPr/>
+        <w:t>For the other three models, we list the top features:</w:t>
+      </w:r>
+    </w:p>
+    <w:tbl>
+      <w:tblPr>
+        <w:tblW w:w="5000" w:type="pct"/>
+        <w:jc w:val="left"/>
+        <w:tblInd w:w="-5" w:type="dxa"/>
+        <w:tblLayout w:type="fixed"/>
+        <w:tblCellMar>
+          <w:top w:w="55" w:type="dxa"/>
+          <w:left w:w="55" w:type="dxa"/>
+          <w:bottom w:w="55" w:type="dxa"/>
+          <w:right w:w="55" w:type="dxa"/>
+        </w:tblCellMar>
+      </w:tblPr>
+      <w:tblGrid>
+        <w:gridCol w:w="3120"/>
+        <w:gridCol w:w="3120"/>
+        <w:gridCol w:w="3120"/>
+      </w:tblGrid>
+      <w:tr>
+        <w:trPr/>
+        <w:tc>
+          <w:tcPr>
+            <w:tcW w:w="3120" w:type="dxa"/>
+            <w:tcBorders>
+              <w:top w:val="single" w:sz="4" w:space="0" w:color="000000"/>
+              <w:left w:val="single" w:sz="4" w:space="0" w:color="000000"/>
+              <w:bottom w:val="single" w:sz="4" w:space="0" w:color="000000"/>
+            </w:tcBorders>
+          </w:tcPr>
+          <w:p>
+            <w:pPr>
+              <w:pStyle w:val="TableContents"/>
+              <w:spacing w:before="0" w:after="160"/>
+              <w:rPr/>
+            </w:pPr>
+            <w:r>
+              <w:rPr/>
+              <w:t>Random Forest</w:t>
+            </w:r>
+          </w:p>
+        </w:tc>
+        <w:tc>
+          <w:tcPr>
+            <w:tcW w:w="3120" w:type="dxa"/>
+            <w:tcBorders>
+              <w:top w:val="single" w:sz="4" w:space="0" w:color="000000"/>
+              <w:left w:val="single" w:sz="4" w:space="0" w:color="000000"/>
+              <w:bottom w:val="single" w:sz="4" w:space="0" w:color="000000"/>
+            </w:tcBorders>
+          </w:tcPr>
+          <w:p>
+            <w:pPr>
+              <w:pStyle w:val="TableContents"/>
+              <w:spacing w:before="0" w:after="160"/>
+              <w:rPr/>
+            </w:pPr>
+            <w:r>
+              <w:rPr/>
+              <w:t>Shapley</w:t>
+            </w:r>
+          </w:p>
+        </w:tc>
+        <w:tc>
+          <w:tcPr>
+            <w:tcW w:w="3120" w:type="dxa"/>
+            <w:tcBorders>
+              <w:top w:val="single" w:sz="4" w:space="0" w:color="000000"/>
+              <w:left w:val="single" w:sz="4" w:space="0" w:color="000000"/>
+              <w:bottom w:val="single" w:sz="4" w:space="0" w:color="000000"/>
+              <w:right w:val="single" w:sz="4" w:space="0" w:color="000000"/>
+            </w:tcBorders>
+          </w:tcPr>
+          <w:p>
+            <w:pPr>
+              <w:pStyle w:val="TableContents"/>
+              <w:spacing w:before="0" w:after="160"/>
+              <w:rPr/>
+            </w:pPr>
+            <w:r>
+              <w:rPr/>
+              <w:t>LDA</w:t>
+            </w:r>
+          </w:p>
+        </w:tc>
+      </w:tr>
+      <w:tr>
+        <w:trPr/>
+        <w:tc>
+          <w:tcPr>
+            <w:tcW w:w="3120" w:type="dxa"/>
+            <w:tcBorders>
+              <w:left w:val="single" w:sz="4" w:space="0" w:color="000000"/>
+              <w:bottom w:val="single" w:sz="4" w:space="0" w:color="000000"/>
+            </w:tcBorders>
+          </w:tcPr>
+          <w:p>
+            <w:pPr>
+              <w:pStyle w:val="TableContents"/>
+              <w:spacing w:before="0" w:after="160"/>
+              <w:rPr/>
+            </w:pPr>
+            <w:r>
+              <w:rPr/>
+              <w:t>Item ID</w:t>
+            </w:r>
+          </w:p>
+        </w:tc>
+        <w:tc>
+          <w:tcPr>
+            <w:tcW w:w="3120" w:type="dxa"/>
+            <w:tcBorders>
+              <w:left w:val="single" w:sz="4" w:space="0" w:color="000000"/>
+              <w:bottom w:val="single" w:sz="4" w:space="0" w:color="000000"/>
+            </w:tcBorders>
+          </w:tcPr>
+          <w:p>
+            <w:pPr>
+              <w:pStyle w:val="TableContents"/>
+              <w:spacing w:before="0" w:after="160"/>
+              <w:rPr/>
+            </w:pPr>
+            <w:r>
+              <w:rPr/>
+              <w:t>Age range</w:t>
+            </w:r>
+          </w:p>
+        </w:tc>
+        <w:tc>
+          <w:tcPr>
+            <w:tcW w:w="3120" w:type="dxa"/>
+            <w:tcBorders>
+              <w:left w:val="single" w:sz="4" w:space="0" w:color="000000"/>
+              <w:bottom w:val="single" w:sz="4" w:space="0" w:color="000000"/>
+              <w:right w:val="single" w:sz="4" w:space="0" w:color="000000"/>
+            </w:tcBorders>
+          </w:tcPr>
+          <w:p>
+            <w:pPr>
+              <w:pStyle w:val="TableContents"/>
+              <w:spacing w:before="0" w:after="160"/>
+              <w:rPr/>
+            </w:pPr>
+            <w:r>
+              <w:rPr/>
+              <w:t>Gender</w:t>
+            </w:r>
+          </w:p>
+        </w:tc>
+      </w:tr>
+      <w:tr>
+        <w:trPr/>
+        <w:tc>
+          <w:tcPr>
+            <w:tcW w:w="3120" w:type="dxa"/>
+            <w:tcBorders>
+              <w:left w:val="single" w:sz="4" w:space="0" w:color="000000"/>
+              <w:bottom w:val="single" w:sz="4" w:space="0" w:color="000000"/>
+            </w:tcBorders>
+          </w:tcPr>
+          <w:p>
+            <w:pPr>
+              <w:pStyle w:val="TableContents"/>
+              <w:spacing w:before="0" w:after="160"/>
+              <w:rPr/>
+            </w:pPr>
+            <w:r>
+              <w:rPr/>
+              <w:t>Day of week</w:t>
+            </w:r>
+          </w:p>
+        </w:tc>
+        <w:tc>
+          <w:tcPr>
+            <w:tcW w:w="3120" w:type="dxa"/>
+            <w:tcBorders>
+              <w:left w:val="single" w:sz="4" w:space="0" w:color="000000"/>
+              <w:bottom w:val="single" w:sz="4" w:space="0" w:color="000000"/>
+            </w:tcBorders>
+          </w:tcPr>
+          <w:p>
+            <w:pPr>
+              <w:pStyle w:val="TableContents"/>
+              <w:spacing w:before="0" w:after="160"/>
+              <w:rPr/>
+            </w:pPr>
+            <w:r>
+              <w:rPr/>
+              <w:t>Day of week</w:t>
+            </w:r>
+          </w:p>
+        </w:tc>
+        <w:tc>
+          <w:tcPr>
+            <w:tcW w:w="3120" w:type="dxa"/>
+            <w:tcBorders>
+              <w:left w:val="single" w:sz="4" w:space="0" w:color="000000"/>
+              <w:bottom w:val="single" w:sz="4" w:space="0" w:color="000000"/>
+              <w:right w:val="single" w:sz="4" w:space="0" w:color="000000"/>
+            </w:tcBorders>
+          </w:tcPr>
+          <w:p>
+            <w:pPr>
+              <w:pStyle w:val="TableContents"/>
+              <w:spacing w:before="0" w:after="160"/>
+              <w:rPr/>
+            </w:pPr>
+            <w:r>
+              <w:rPr/>
+              <w:t>Action type</w:t>
+            </w:r>
+          </w:p>
+        </w:tc>
+      </w:tr>
+      <w:tr>
+        <w:trPr/>
+        <w:tc>
+          <w:tcPr>
+            <w:tcW w:w="3120" w:type="dxa"/>
+            <w:tcBorders>
+              <w:left w:val="single" w:sz="4" w:space="0" w:color="000000"/>
+              <w:bottom w:val="single" w:sz="4" w:space="0" w:color="000000"/>
+            </w:tcBorders>
+          </w:tcPr>
+          <w:p>
+            <w:pPr>
+              <w:pStyle w:val="TableContents"/>
+              <w:spacing w:before="0" w:after="160"/>
+              <w:rPr/>
+            </w:pPr>
+            <w:r>
+              <w:rPr/>
+              <w:t>Category</w:t>
+            </w:r>
+          </w:p>
+        </w:tc>
+        <w:tc>
+          <w:tcPr>
+            <w:tcW w:w="3120" w:type="dxa"/>
+            <w:tcBorders>
+              <w:left w:val="single" w:sz="4" w:space="0" w:color="000000"/>
+              <w:bottom w:val="single" w:sz="4" w:space="0" w:color="000000"/>
+            </w:tcBorders>
+          </w:tcPr>
+          <w:p>
+            <w:pPr>
+              <w:pStyle w:val="TableContents"/>
+              <w:spacing w:before="0" w:after="160"/>
+              <w:rPr/>
+            </w:pPr>
+            <w:r>
+              <w:rPr/>
+              <w:t>Item ID</w:t>
+            </w:r>
+          </w:p>
+        </w:tc>
+        <w:tc>
+          <w:tcPr>
+            <w:tcW w:w="3120" w:type="dxa"/>
+            <w:tcBorders>
+              <w:left w:val="single" w:sz="4" w:space="0" w:color="000000"/>
+              <w:bottom w:val="single" w:sz="4" w:space="0" w:color="000000"/>
+              <w:right w:val="single" w:sz="4" w:space="0" w:color="000000"/>
+            </w:tcBorders>
+          </w:tcPr>
+          <w:p>
+            <w:pPr>
+              <w:pStyle w:val="TableContents"/>
+              <w:spacing w:before="0" w:after="160"/>
+              <w:rPr/>
+            </w:pPr>
+            <w:r>
+              <w:rPr/>
+              <w:t>Month</w:t>
+            </w:r>
+          </w:p>
+        </w:tc>
+      </w:tr>
+      <w:tr>
+        <w:trPr/>
+        <w:tc>
+          <w:tcPr>
+            <w:tcW w:w="3120" w:type="dxa"/>
+            <w:tcBorders>
+              <w:left w:val="single" w:sz="4" w:space="0" w:color="000000"/>
+              <w:bottom w:val="single" w:sz="4" w:space="0" w:color="000000"/>
+            </w:tcBorders>
+          </w:tcPr>
+          <w:p>
+            <w:pPr>
+              <w:pStyle w:val="TableContents"/>
+              <w:spacing w:before="0" w:after="160"/>
+              <w:rPr/>
+            </w:pPr>
+            <w:r>
+              <w:rPr/>
+              <w:t>Age range</w:t>
+            </w:r>
+          </w:p>
+        </w:tc>
+        <w:tc>
+          <w:tcPr>
+            <w:tcW w:w="3120" w:type="dxa"/>
+            <w:tcBorders>
+              <w:left w:val="single" w:sz="4" w:space="0" w:color="000000"/>
+              <w:bottom w:val="single" w:sz="4" w:space="0" w:color="000000"/>
+            </w:tcBorders>
+          </w:tcPr>
+          <w:p>
+            <w:pPr>
+              <w:pStyle w:val="TableContents"/>
+              <w:spacing w:before="0" w:after="160"/>
+              <w:rPr/>
+            </w:pPr>
+            <w:r>
+              <w:rPr/>
+              <w:t>Month</w:t>
+            </w:r>
+          </w:p>
+        </w:tc>
+        <w:tc>
+          <w:tcPr>
+            <w:tcW w:w="3120" w:type="dxa"/>
+            <w:tcBorders>
+              <w:left w:val="single" w:sz="4" w:space="0" w:color="000000"/>
+              <w:bottom w:val="single" w:sz="4" w:space="0" w:color="000000"/>
+              <w:right w:val="single" w:sz="4" w:space="0" w:color="000000"/>
+            </w:tcBorders>
+          </w:tcPr>
+          <w:p>
+            <w:pPr>
+              <w:pStyle w:val="TableContents"/>
+              <w:spacing w:before="0" w:after="160"/>
+              <w:rPr/>
+            </w:pPr>
+            <w:r>
+              <w:rPr/>
+              <w:t>Day of week</w:t>
+            </w:r>
+          </w:p>
+        </w:tc>
+      </w:tr>
+      <w:tr>
+        <w:trPr/>
+        <w:tc>
+          <w:tcPr>
+            <w:tcW w:w="3120" w:type="dxa"/>
+            <w:tcBorders>
+              <w:left w:val="single" w:sz="4" w:space="0" w:color="000000"/>
+              <w:bottom w:val="single" w:sz="4" w:space="0" w:color="000000"/>
+            </w:tcBorders>
+          </w:tcPr>
+          <w:p>
+            <w:pPr>
+              <w:pStyle w:val="TableContents"/>
+              <w:spacing w:before="0" w:after="160"/>
+              <w:rPr/>
+            </w:pPr>
+            <w:r>
+              <w:rPr/>
+              <w:t>Month</w:t>
+            </w:r>
+          </w:p>
+        </w:tc>
+        <w:tc>
+          <w:tcPr>
+            <w:tcW w:w="3120" w:type="dxa"/>
+            <w:tcBorders>
+              <w:left w:val="single" w:sz="4" w:space="0" w:color="000000"/>
+              <w:bottom w:val="single" w:sz="4" w:space="0" w:color="000000"/>
+            </w:tcBorders>
+          </w:tcPr>
+          <w:p>
+            <w:pPr>
+              <w:pStyle w:val="TableContents"/>
+              <w:spacing w:before="0" w:after="160"/>
+              <w:rPr/>
+            </w:pPr>
+            <w:r>
+              <w:rPr/>
+              <w:t>Category</w:t>
+            </w:r>
+          </w:p>
+        </w:tc>
+        <w:tc>
+          <w:tcPr>
+            <w:tcW w:w="3120" w:type="dxa"/>
+            <w:tcBorders>
+              <w:left w:val="single" w:sz="4" w:space="0" w:color="000000"/>
+              <w:bottom w:val="single" w:sz="4" w:space="0" w:color="000000"/>
+              <w:right w:val="single" w:sz="4" w:space="0" w:color="000000"/>
+            </w:tcBorders>
+          </w:tcPr>
+          <w:p>
+            <w:pPr>
+              <w:pStyle w:val="TableContents"/>
+              <w:spacing w:before="0" w:after="160"/>
+              <w:rPr/>
+            </w:pPr>
+            <w:r>
+              <w:rPr/>
+              <w:t>Age range</w:t>
+            </w:r>
+          </w:p>
+        </w:tc>
+      </w:tr>
+    </w:tbl>
+    <w:p>
+      <w:pPr>
+        <w:pStyle w:val="Normal"/>
+        <w:rPr/>
+      </w:pPr>
+      <w:r>
+        <w:rPr/>
+      </w:r>
+    </w:p>
+    <w:p>
+      <w:pPr>
+        <w:pStyle w:val="Normal"/>
+        <w:rPr/>
+      </w:pPr>
+      <w:r>
+        <w:rPr/>
+        <w:t>We see that month, age range, and day of week all appear in the top 5 features. Item ID and category also play a significant role.</w:t>
+      </w:r>
+    </w:p>
+    <w:p>
+      <w:pPr>
+        <w:pStyle w:val="Heading2"/>
+        <w:rPr/>
+      </w:pPr>
+      <w:r>
+        <w:rPr/>
+        <w:t>Prediction Model</w:t>
+      </w:r>
+    </w:p>
+    <w:p>
+      <w:pPr>
+        <w:pStyle w:val="Normal"/>
+        <w:rPr/>
+      </w:pPr>
+      <w:r>
+        <w:rPr/>
+        <w:t>We have currently tested the following models:</w:t>
+      </w:r>
+    </w:p>
+    <w:tbl>
+      <w:tblPr>
+        <w:tblW w:w="5000" w:type="pct"/>
+        <w:jc w:val="left"/>
+        <w:tblInd w:w="-5" w:type="dxa"/>
+        <w:tblLayout w:type="fixed"/>
+        <w:tblCellMar>
+          <w:top w:w="55" w:type="dxa"/>
+          <w:left w:w="55" w:type="dxa"/>
+          <w:bottom w:w="55" w:type="dxa"/>
+          <w:right w:w="55" w:type="dxa"/>
+        </w:tblCellMar>
+      </w:tblPr>
+      <w:tblGrid>
+        <w:gridCol w:w="4680"/>
+        <w:gridCol w:w="4680"/>
+      </w:tblGrid>
+      <w:tr>
+        <w:trPr/>
+        <w:tc>
+          <w:tcPr>
+            <w:tcW w:w="4680" w:type="dxa"/>
+            <w:tcBorders>
+              <w:top w:val="single" w:sz="4" w:space="0" w:color="000000"/>
+              <w:left w:val="single" w:sz="4" w:space="0" w:color="000000"/>
+              <w:bottom w:val="single" w:sz="4" w:space="0" w:color="000000"/>
+            </w:tcBorders>
+          </w:tcPr>
+          <w:p>
+            <w:pPr>
+              <w:pStyle w:val="TableContents"/>
+              <w:spacing w:before="0" w:after="160"/>
+              <w:rPr/>
+            </w:pPr>
+            <w:r>
+              <w:rPr/>
+              <w:t>Model</w:t>
+            </w:r>
+          </w:p>
+        </w:tc>
+        <w:tc>
+          <w:tcPr>
+            <w:tcW w:w="4680" w:type="dxa"/>
+            <w:tcBorders>
+              <w:top w:val="single" w:sz="4" w:space="0" w:color="000000"/>
+              <w:left w:val="single" w:sz="4" w:space="0" w:color="000000"/>
+              <w:bottom w:val="single" w:sz="4" w:space="0" w:color="000000"/>
+              <w:right w:val="single" w:sz="4" w:space="0" w:color="000000"/>
+            </w:tcBorders>
+          </w:tcPr>
+          <w:p>
+            <w:pPr>
+              <w:pStyle w:val="TableContents"/>
+              <w:spacing w:before="0" w:after="160"/>
+              <w:rPr/>
+            </w:pPr>
+            <w:r>
+              <w:rPr/>
+              <w:t>Test accuracy (20% split)</w:t>
+            </w:r>
+          </w:p>
+        </w:tc>
+      </w:tr>
+      <w:tr>
+        <w:trPr/>
+        <w:tc>
+          <w:tcPr>
+            <w:tcW w:w="4680" w:type="dxa"/>
+            <w:tcBorders>
+              <w:left w:val="single" w:sz="4" w:space="0" w:color="000000"/>
+              <w:bottom w:val="single" w:sz="4" w:space="0" w:color="000000"/>
+            </w:tcBorders>
+          </w:tcPr>
+          <w:p>
+            <w:pPr>
+              <w:pStyle w:val="TableContents"/>
+              <w:spacing w:before="0" w:after="160"/>
+              <w:rPr/>
+            </w:pPr>
+            <w:r>
+              <w:rPr/>
+              <w:t>Random Forest</w:t>
+            </w:r>
+          </w:p>
+        </w:tc>
+        <w:tc>
+          <w:tcPr>
+            <w:tcW w:w="4680" w:type="dxa"/>
+            <w:tcBorders>
+              <w:left w:val="single" w:sz="4" w:space="0" w:color="000000"/>
+              <w:bottom w:val="single" w:sz="4" w:space="0" w:color="000000"/>
+              <w:right w:val="single" w:sz="4" w:space="0" w:color="000000"/>
+            </w:tcBorders>
+          </w:tcPr>
+          <w:p>
+            <w:pPr>
+              <w:pStyle w:val="TableContents"/>
+              <w:spacing w:before="0" w:after="160"/>
+              <w:rPr/>
+            </w:pPr>
+            <w:r>
+              <w:rPr/>
+              <w:t>92.3%</w:t>
+            </w:r>
+          </w:p>
+        </w:tc>
+      </w:tr>
+      <w:tr>
+        <w:trPr/>
+        <w:tc>
+          <w:tcPr>
+            <w:tcW w:w="4680" w:type="dxa"/>
+            <w:tcBorders>
+              <w:left w:val="single" w:sz="4" w:space="0" w:color="000000"/>
+              <w:bottom w:val="single" w:sz="4" w:space="0" w:color="000000"/>
+            </w:tcBorders>
+          </w:tcPr>
+          <w:p>
+            <w:pPr>
+              <w:pStyle w:val="TableContents"/>
+              <w:spacing w:before="0" w:after="160"/>
+              <w:rPr/>
+            </w:pPr>
+            <w:r>
+              <w:rPr/>
+              <w:t>Random Forest (with one-hot encoding)</w:t>
+            </w:r>
+          </w:p>
+        </w:tc>
+        <w:tc>
+          <w:tcPr>
+            <w:tcW w:w="4680" w:type="dxa"/>
+            <w:tcBorders>
+              <w:left w:val="single" w:sz="4" w:space="0" w:color="000000"/>
+              <w:bottom w:val="single" w:sz="4" w:space="0" w:color="000000"/>
+              <w:right w:val="single" w:sz="4" w:space="0" w:color="000000"/>
+            </w:tcBorders>
+          </w:tcPr>
+          <w:p>
+            <w:pPr>
+              <w:pStyle w:val="TableContents"/>
+              <w:spacing w:before="0" w:after="160"/>
+              <w:rPr/>
+            </w:pPr>
+            <w:r>
+              <w:rPr/>
+              <w:t>92.4%</w:t>
+            </w:r>
+          </w:p>
+        </w:tc>
+      </w:tr>
+      <w:tr>
+        <w:trPr/>
+        <w:tc>
+          <w:tcPr>
+            <w:tcW w:w="4680" w:type="dxa"/>
+            <w:tcBorders>
+              <w:left w:val="single" w:sz="4" w:space="0" w:color="000000"/>
+              <w:bottom w:val="single" w:sz="4" w:space="0" w:color="000000"/>
+            </w:tcBorders>
+          </w:tcPr>
+          <w:p>
+            <w:pPr>
+              <w:pStyle w:val="TableContents"/>
+              <w:spacing w:before="0" w:after="160"/>
+              <w:rPr/>
+            </w:pPr>
+            <w:r>
+              <w:rPr/>
+              <w:t>LDA</w:t>
+            </w:r>
+          </w:p>
+        </w:tc>
+        <w:tc>
+          <w:tcPr>
+            <w:tcW w:w="4680" w:type="dxa"/>
+            <w:tcBorders>
+              <w:left w:val="single" w:sz="4" w:space="0" w:color="000000"/>
+              <w:bottom w:val="single" w:sz="4" w:space="0" w:color="000000"/>
+              <w:right w:val="single" w:sz="4" w:space="0" w:color="000000"/>
+            </w:tcBorders>
+          </w:tcPr>
+          <w:p>
+            <w:pPr>
+              <w:pStyle w:val="TableContents"/>
+              <w:spacing w:before="0" w:after="160"/>
+              <w:rPr/>
+            </w:pPr>
+            <w:r>
+              <w:rPr/>
+              <w:t>92.7%</w:t>
+            </w:r>
+          </w:p>
+        </w:tc>
+      </w:tr>
+      <w:tr>
+        <w:trPr/>
+        <w:tc>
+          <w:tcPr>
+            <w:tcW w:w="4680" w:type="dxa"/>
+            <w:tcBorders>
+              <w:left w:val="single" w:sz="4" w:space="0" w:color="000000"/>
+              <w:bottom w:val="single" w:sz="4" w:space="0" w:color="000000"/>
+            </w:tcBorders>
+          </w:tcPr>
+          <w:p>
+            <w:pPr>
+              <w:pStyle w:val="TableContents"/>
+              <w:spacing w:before="0" w:after="160"/>
+              <w:rPr/>
+            </w:pPr>
+            <w:r>
+              <w:rPr/>
+              <w:t>LDA (with some features dropped)</w:t>
+            </w:r>
+          </w:p>
+        </w:tc>
+        <w:tc>
+          <w:tcPr>
+            <w:tcW w:w="4680" w:type="dxa"/>
+            <w:tcBorders>
+              <w:left w:val="single" w:sz="4" w:space="0" w:color="000000"/>
+              <w:bottom w:val="single" w:sz="4" w:space="0" w:color="000000"/>
+              <w:right w:val="single" w:sz="4" w:space="0" w:color="000000"/>
+            </w:tcBorders>
+          </w:tcPr>
+          <w:p>
+            <w:pPr>
+              <w:pStyle w:val="TableContents"/>
+              <w:spacing w:before="0" w:after="160"/>
+              <w:rPr/>
+            </w:pPr>
+            <w:r>
+              <w:rPr/>
+              <w:t>93.1%</w:t>
+            </w:r>
+          </w:p>
+        </w:tc>
+      </w:tr>
+      <w:tr>
+        <w:trPr/>
+        <w:tc>
+          <w:tcPr>
+            <w:tcW w:w="4680" w:type="dxa"/>
+            <w:tcBorders>
+              <w:left w:val="single" w:sz="4" w:space="0" w:color="000000"/>
+              <w:bottom w:val="single" w:sz="4" w:space="0" w:color="000000"/>
+            </w:tcBorders>
+          </w:tcPr>
+          <w:p>
+            <w:pPr>
+              <w:pStyle w:val="TableContents"/>
+              <w:spacing w:before="0" w:after="160"/>
+              <w:rPr/>
+            </w:pPr>
+            <w:r>
+              <w:rPr/>
+              <w:t>Naive Bayes Classifier</w:t>
+            </w:r>
+          </w:p>
+        </w:tc>
+        <w:tc>
+          <w:tcPr>
+            <w:tcW w:w="4680" w:type="dxa"/>
+            <w:tcBorders>
+              <w:left w:val="single" w:sz="4" w:space="0" w:color="000000"/>
+              <w:bottom w:val="single" w:sz="4" w:space="0" w:color="000000"/>
+              <w:right w:val="single" w:sz="4" w:space="0" w:color="000000"/>
+            </w:tcBorders>
+          </w:tcPr>
+          <w:p>
+            <w:pPr>
+              <w:pStyle w:val="TableContents"/>
+              <w:spacing w:before="0" w:after="160"/>
+              <w:rPr/>
+            </w:pPr>
+            <w:r>
+              <w:rPr/>
+              <w:t>93.2%</w:t>
+            </w:r>
+          </w:p>
+        </w:tc>
+      </w:tr>
+      <w:tr>
+        <w:trPr/>
+        <w:tc>
+          <w:tcPr>
+            <w:tcW w:w="4680" w:type="dxa"/>
+            <w:tcBorders>
+              <w:left w:val="single" w:sz="4" w:space="0" w:color="000000"/>
+              <w:bottom w:val="single" w:sz="4" w:space="0" w:color="000000"/>
+            </w:tcBorders>
+          </w:tcPr>
+          <w:p>
+            <w:pPr>
+              <w:pStyle w:val="TableContents"/>
+              <w:spacing w:before="0" w:after="160"/>
+              <w:rPr/>
+            </w:pPr>
+            <w:r>
+              <w:rPr/>
+              <w:t>Naive Bayes Classifier (with one-hot encoding)</w:t>
+            </w:r>
+          </w:p>
+        </w:tc>
+        <w:tc>
+          <w:tcPr>
+            <w:tcW w:w="4680" w:type="dxa"/>
+            <w:tcBorders>
+              <w:left w:val="single" w:sz="4" w:space="0" w:color="000000"/>
+              <w:bottom w:val="single" w:sz="4" w:space="0" w:color="000000"/>
+              <w:right w:val="single" w:sz="4" w:space="0" w:color="000000"/>
+            </w:tcBorders>
+          </w:tcPr>
+          <w:p>
+            <w:pPr>
+              <w:pStyle w:val="TableContents"/>
+              <w:spacing w:before="0" w:after="160"/>
+              <w:rPr/>
+            </w:pPr>
+            <w:r>
+              <w:rPr/>
+              <w:t>92.6%</w:t>
+            </w:r>
+          </w:p>
+        </w:tc>
+      </w:tr>
+      <w:tr>
+        <w:trPr/>
+        <w:tc>
+          <w:tcPr>
+            <w:tcW w:w="4680" w:type="dxa"/>
+            <w:tcBorders>
+              <w:left w:val="single" w:sz="4" w:space="0" w:color="000000"/>
+              <w:bottom w:val="single" w:sz="4" w:space="0" w:color="000000"/>
+            </w:tcBorders>
+          </w:tcPr>
+          <w:p>
+            <w:pPr>
+              <w:pStyle w:val="TableContents"/>
+              <w:spacing w:before="0" w:after="160"/>
+              <w:rPr/>
+            </w:pPr>
+            <w:r>
+              <w:rPr/>
+              <w:t>kNN (with k=6, Euclidean distance)</w:t>
+            </w:r>
+          </w:p>
+        </w:tc>
+        <w:tc>
+          <w:tcPr>
+            <w:tcW w:w="4680" w:type="dxa"/>
+            <w:tcBorders>
+              <w:left w:val="single" w:sz="4" w:space="0" w:color="000000"/>
+              <w:bottom w:val="single" w:sz="4" w:space="0" w:color="000000"/>
+              <w:right w:val="single" w:sz="4" w:space="0" w:color="000000"/>
+            </w:tcBorders>
+          </w:tcPr>
+          <w:p>
+            <w:pPr>
+              <w:pStyle w:val="TableContents"/>
+              <w:spacing w:before="0" w:after="160"/>
+              <w:rPr/>
+            </w:pPr>
+            <w:r>
+              <w:rPr/>
+              <w:t>93.3%</w:t>
+            </w:r>
+          </w:p>
+        </w:tc>
+      </w:tr>
+      <w:tr>
+        <w:trPr/>
+        <w:tc>
+          <w:tcPr>
+            <w:tcW w:w="4680" w:type="dxa"/>
+            <w:tcBorders>
+              <w:left w:val="single" w:sz="4" w:space="0" w:color="000000"/>
+              <w:bottom w:val="single" w:sz="4" w:space="0" w:color="000000"/>
+            </w:tcBorders>
+          </w:tcPr>
+          <w:p>
+            <w:pPr>
+              <w:pStyle w:val="TableContents"/>
+              <w:spacing w:before="0" w:after="160"/>
+              <w:rPr/>
+            </w:pPr>
+            <w:r>
+              <w:rPr/>
+              <w:t>kNN (with k=6, Manhattan distance)</w:t>
+            </w:r>
+          </w:p>
+        </w:tc>
+        <w:tc>
+          <w:tcPr>
+            <w:tcW w:w="4680" w:type="dxa"/>
+            <w:tcBorders>
+              <w:left w:val="single" w:sz="4" w:space="0" w:color="000000"/>
+              <w:bottom w:val="single" w:sz="4" w:space="0" w:color="000000"/>
+              <w:right w:val="single" w:sz="4" w:space="0" w:color="000000"/>
+            </w:tcBorders>
+          </w:tcPr>
+          <w:p>
+            <w:pPr>
+              <w:pStyle w:val="TableContents"/>
+              <w:spacing w:before="0" w:after="160"/>
+              <w:rPr/>
+            </w:pPr>
+            <w:r>
+              <w:rPr/>
+              <w:t>93.1%</w:t>
+            </w:r>
+          </w:p>
+        </w:tc>
+      </w:tr>
+    </w:tbl>
+    <w:p>
+      <w:pPr>
+        <w:pStyle w:val="Normal"/>
+        <w:rPr/>
+      </w:pPr>
+      <w:r>
+        <w:rPr/>
+      </w:r>
+    </w:p>
+    <w:p>
+      <w:pPr>
+        <w:pStyle w:val="Normal"/>
+        <w:rPr/>
+      </w:pPr>
+      <w:r>
+        <w:rPr/>
+        <w:t>We can see that kNN with 6 neighbors performs the best. Further tuning is required to get higher accuracies.</w:t>
+      </w:r>
+    </w:p>
+    <w:p>
+      <w:pPr>
+        <w:pStyle w:val="Heading2"/>
+        <w:rPr/>
+      </w:pPr>
+      <w:r>
+        <w:rPr/>
         <w:t>Conclusion:</w:t>
       </w:r>
     </w:p>
     <w:p>
-      <w:r>
+      <w:pPr>
+        <w:pStyle w:val="Normal"/>
+        <w:widowControl/>
+        <w:bidi w:val="0"/>
+        <w:spacing w:lineRule="auto" w:line="259" w:before="0" w:after="160"/>
+        <w:jc w:val="left"/>
+        <w:rPr/>
+      </w:pPr>
+      <w:r>
+        <w:rPr/>
         <w:t>In conclusion, the analysis of the user engagement data for the selected set of items has provided valuable insights into user behavior and preferences on the e-commerce website. The findings suggest that the website may have a predominantly female user base, with a specific target audience in terms of age group. The website may benefit from providing engaging product displays, tailored to the preferences of these specific user groups. Additionally, seasonal factors such as holiday shopping and promotional events may be important in maintaining user engagement throughout the year.</w:t>
       </w:r>
     </w:p>
     <w:sectPr>
+      <w:type w:val="nextPage"/>
       <w:pgSz w:w="12240" w:h="15840"/>
-      <w:pgMar w:top="1440" w:right="1440" w:bottom="1440" w:left="1440" w:header="720" w:footer="720" w:gutter="0"/>
-      <w:cols w:space="720"/>
-      <w:docGrid w:linePitch="360"/>
+      <w:pgMar w:left="1440" w:right="1440" w:gutter="0" w:header="0" w:top="1440" w:footer="0" w:bottom="1440"/>
+      <w:pgNumType w:fmt="decimal"/>
+      <w:formProt w:val="false"/>
+      <w:textDirection w:val="lrTb"/>
+      <w:docGrid w:type="default" w:linePitch="360" w:charSpace="4096"/>
     </w:sectPr>
   </w:body>
 </w:document>
 </file>
 
 <file path=word/styles.xml><?xml version="1.0" encoding="utf-8"?>
-<w:styles xmlns:mc="http://schemas.openxmlformats.org/markup-compatibility/2006" xmlns:r="http://schemas.openxmlformats.org/officeDocument/2006/relationships" xmlns:w="http://schemas.openxmlformats.org/wordprocessingml/2006/main" xmlns:w14="http://schemas.microsoft.com/office/word/2010/wordml" xmlns:w15="http://schemas.microsoft.com/office/word/2012/wordml" xmlns:w16cex="http://schemas.microsoft.com/office/word/2018/wordml/cex" xmlns:w16cid="http://schemas.microsoft.com/office/word/2016/wordml/cid" xmlns:w16="http://schemas.microsoft.com/office/word/2018/wordml" xmlns:w16sdtdh="http://schemas.microsoft.com/office/word/2020/wordml/sdtdatahash" xmlns:w16se="http://schemas.microsoft.com/office/word/2015/wordml/symex" mc:Ignorable="w14 w15 w16se w16cid w16 w16cex w16sdtdh">
+<w:styles xmlns:w="http://schemas.openxmlformats.org/wordprocessingml/2006/main" xmlns:w14="http://schemas.microsoft.com/office/word/2010/wordml" xmlns:mc="http://schemas.openxmlformats.org/markup-compatibility/2006" mc:Ignorable="w14">
   <w:docDefaults>
     <w:rPrDefault>
       <w:rPr>
-        <w:rFonts w:asciiTheme="minorHAnsi" w:eastAsiaTheme="minorHAnsi" w:hAnsiTheme="minorHAnsi" w:cstheme="minorBidi"/>
+        <w:rFonts w:ascii="Calibri" w:hAnsi="Calibri" w:eastAsia="Calibri" w:cs="" w:asciiTheme="minorHAnsi" w:cstheme="minorBidi" w:eastAsiaTheme="minorHAnsi" w:hAnsiTheme="minorHAnsi"/>
         <w:kern w:val="2"/>
         <w:sz w:val="22"/>
         <w:szCs w:val="22"/>
@@ -408,21 +2001,21 @@
     </w:rPrDefault>
     <w:pPrDefault>
       <w:pPr>
-        <w:spacing w:after="160" w:line="259" w:lineRule="auto"/>
+        <w:suppressAutoHyphens w:val="true"/>
       </w:pPr>
     </w:pPrDefault>
   </w:docDefaults>
   <w:latentStyles w:defLockedState="0" w:defUIPriority="99" w:defSemiHidden="0" w:defUnhideWhenUsed="0" w:defQFormat="0" w:count="376">
     <w:lsdException w:name="Normal" w:uiPriority="0" w:qFormat="1"/>
     <w:lsdException w:name="heading 1" w:uiPriority="9" w:qFormat="1"/>
-    <w:lsdException w:name="heading 2" w:semiHidden="1" w:uiPriority="9" w:unhideWhenUsed="1" w:qFormat="1"/>
-    <w:lsdException w:name="heading 3" w:semiHidden="1" w:uiPriority="9" w:unhideWhenUsed="1" w:qFormat="1"/>
-    <w:lsdException w:name="heading 4" w:semiHidden="1" w:uiPriority="9" w:unhideWhenUsed="1" w:qFormat="1"/>
-    <w:lsdException w:name="heading 5" w:semiHidden="1" w:uiPriority="9" w:unhideWhenUsed="1" w:qFormat="1"/>
-    <w:lsdException w:name="heading 6" w:semiHidden="1" w:uiPriority="9" w:unhideWhenUsed="1" w:qFormat="1"/>
-    <w:lsdException w:name="heading 7" w:semiHidden="1" w:uiPriority="9" w:unhideWhenUsed="1" w:qFormat="1"/>
-    <w:lsdException w:name="heading 8" w:semiHidden="1" w:uiPriority="9" w:unhideWhenUsed="1" w:qFormat="1"/>
-    <w:lsdException w:name="heading 9" w:semiHidden="1" w:uiPriority="9" w:unhideWhenUsed="1" w:qFormat="1"/>
+    <w:lsdException w:name="heading 2" w:uiPriority="9" w:semiHidden="1" w:unhideWhenUsed="1" w:qFormat="1"/>
+    <w:lsdException w:name="heading 3" w:uiPriority="9" w:semiHidden="1" w:unhideWhenUsed="1" w:qFormat="1"/>
+    <w:lsdException w:name="heading 4" w:uiPriority="9" w:semiHidden="1" w:unhideWhenUsed="1" w:qFormat="1"/>
+    <w:lsdException w:name="heading 5" w:uiPriority="9" w:semiHidden="1" w:unhideWhenUsed="1" w:qFormat="1"/>
+    <w:lsdException w:name="heading 6" w:uiPriority="9" w:semiHidden="1" w:unhideWhenUsed="1" w:qFormat="1"/>
+    <w:lsdException w:name="heading 7" w:uiPriority="9" w:semiHidden="1" w:unhideWhenUsed="1" w:qFormat="1"/>
+    <w:lsdException w:name="heading 8" w:uiPriority="9" w:semiHidden="1" w:unhideWhenUsed="1" w:qFormat="1"/>
+    <w:lsdException w:name="heading 9" w:uiPriority="9" w:semiHidden="1" w:unhideWhenUsed="1" w:qFormat="1"/>
     <w:lsdException w:name="index 1" w:semiHidden="1" w:unhideWhenUsed="1"/>
     <w:lsdException w:name="index 2" w:semiHidden="1" w:unhideWhenUsed="1"/>
     <w:lsdException w:name="index 3" w:semiHidden="1" w:unhideWhenUsed="1"/>
@@ -432,22 +2025,22 @@
     <w:lsdException w:name="index 7" w:semiHidden="1" w:unhideWhenUsed="1"/>
     <w:lsdException w:name="index 8" w:semiHidden="1" w:unhideWhenUsed="1"/>
     <w:lsdException w:name="index 9" w:semiHidden="1" w:unhideWhenUsed="1"/>
-    <w:lsdException w:name="toc 1" w:semiHidden="1" w:uiPriority="39" w:unhideWhenUsed="1"/>
-    <w:lsdException w:name="toc 2" w:semiHidden="1" w:uiPriority="39" w:unhideWhenUsed="1"/>
-    <w:lsdException w:name="toc 3" w:semiHidden="1" w:uiPriority="39" w:unhideWhenUsed="1"/>
-    <w:lsdException w:name="toc 4" w:semiHidden="1" w:uiPriority="39" w:unhideWhenUsed="1"/>
-    <w:lsdException w:name="toc 5" w:semiHidden="1" w:uiPriority="39" w:unhideWhenUsed="1"/>
-    <w:lsdException w:name="toc 6" w:semiHidden="1" w:uiPriority="39" w:unhideWhenUsed="1"/>
-    <w:lsdException w:name="toc 7" w:semiHidden="1" w:uiPriority="39" w:unhideWhenUsed="1"/>
-    <w:lsdException w:name="toc 8" w:semiHidden="1" w:uiPriority="39" w:unhideWhenUsed="1"/>
-    <w:lsdException w:name="toc 9" w:semiHidden="1" w:uiPriority="39" w:unhideWhenUsed="1"/>
+    <w:lsdException w:name="toc 1" w:uiPriority="39" w:semiHidden="1" w:unhideWhenUsed="1"/>
+    <w:lsdException w:name="toc 2" w:uiPriority="39" w:semiHidden="1" w:unhideWhenUsed="1"/>
+    <w:lsdException w:name="toc 3" w:uiPriority="39" w:semiHidden="1" w:unhideWhenUsed="1"/>
+    <w:lsdException w:name="toc 4" w:uiPriority="39" w:semiHidden="1" w:unhideWhenUsed="1"/>
+    <w:lsdException w:name="toc 5" w:uiPriority="39" w:semiHidden="1" w:unhideWhenUsed="1"/>
+    <w:lsdException w:name="toc 6" w:uiPriority="39" w:semiHidden="1" w:unhideWhenUsed="1"/>
+    <w:lsdException w:name="toc 7" w:uiPriority="39" w:semiHidden="1" w:unhideWhenUsed="1"/>
+    <w:lsdException w:name="toc 8" w:uiPriority="39" w:semiHidden="1" w:unhideWhenUsed="1"/>
+    <w:lsdException w:name="toc 9" w:uiPriority="39" w:semiHidden="1" w:unhideWhenUsed="1"/>
     <w:lsdException w:name="Normal Indent" w:semiHidden="1" w:unhideWhenUsed="1"/>
     <w:lsdException w:name="footnote text" w:semiHidden="1" w:unhideWhenUsed="1"/>
     <w:lsdException w:name="annotation text" w:semiHidden="1" w:unhideWhenUsed="1"/>
     <w:lsdException w:name="header" w:semiHidden="1" w:unhideWhenUsed="1"/>
     <w:lsdException w:name="footer" w:semiHidden="1" w:unhideWhenUsed="1"/>
     <w:lsdException w:name="index heading" w:semiHidden="1" w:unhideWhenUsed="1"/>
-    <w:lsdException w:name="caption" w:semiHidden="1" w:uiPriority="35" w:unhideWhenUsed="1" w:qFormat="1"/>
+    <w:lsdException w:name="caption" w:uiPriority="35" w:semiHidden="1" w:unhideWhenUsed="1" w:qFormat="1"/>
     <w:lsdException w:name="table of figures" w:semiHidden="1" w:unhideWhenUsed="1"/>
     <w:lsdException w:name="envelope address" w:semiHidden="1" w:unhideWhenUsed="1"/>
     <w:lsdException w:name="envelope return" w:semiHidden="1" w:unhideWhenUsed="1"/>
@@ -478,7 +2071,7 @@
     <w:lsdException w:name="Title" w:uiPriority="10" w:qFormat="1"/>
     <w:lsdException w:name="Closing" w:semiHidden="1" w:unhideWhenUsed="1"/>
     <w:lsdException w:name="Signature" w:semiHidden="1" w:unhideWhenUsed="1"/>
-    <w:lsdException w:name="Default Paragraph Font" w:semiHidden="1" w:uiPriority="1" w:unhideWhenUsed="1"/>
+    <w:lsdException w:name="Default Paragraph Font" w:uiPriority="1" w:semiHidden="1" w:unhideWhenUsed="1"/>
     <w:lsdException w:name="Body Text" w:semiHidden="1" w:unhideWhenUsed="1"/>
     <w:lsdException w:name="Body Text Indent" w:semiHidden="1" w:unhideWhenUsed="1"/>
     <w:lsdException w:name="List Continue" w:semiHidden="1" w:unhideWhenUsed="1"/>
@@ -678,8 +2271,8 @@
     <w:lsdException w:name="Subtle Reference" w:uiPriority="31" w:qFormat="1"/>
     <w:lsdException w:name="Intense Reference" w:uiPriority="32" w:qFormat="1"/>
     <w:lsdException w:name="Book Title" w:uiPriority="33" w:qFormat="1"/>
-    <w:lsdException w:name="Bibliography" w:semiHidden="1" w:uiPriority="37" w:unhideWhenUsed="1"/>
-    <w:lsdException w:name="TOC Heading" w:semiHidden="1" w:uiPriority="39" w:unhideWhenUsed="1" w:qFormat="1"/>
+    <w:lsdException w:name="Bibliography" w:uiPriority="37" w:semiHidden="1" w:unhideWhenUsed="1"/>
+    <w:lsdException w:name="TOC Heading" w:uiPriority="39" w:semiHidden="1" w:unhideWhenUsed="1" w:qFormat="1"/>
     <w:lsdException w:name="Plain Table 1" w:uiPriority="41"/>
     <w:lsdException w:name="Plain Table 2" w:uiPriority="42"/>
     <w:lsdException w:name="Plain Table 3" w:uiPriority="43"/>
@@ -790,139 +2383,211 @@
     <w:lsdException w:name="Unresolved Mention" w:semiHidden="1" w:unhideWhenUsed="1"/>
     <w:lsdException w:name="Smart Link" w:semiHidden="1" w:unhideWhenUsed="1"/>
   </w:latentStyles>
-  <w:style w:type="paragraph" w:default="1" w:styleId="Normal">
+  <w:style w:type="paragraph" w:styleId="Normal" w:default="1">
     <w:name w:val="Normal"/>
     <w:qFormat/>
+    <w:pPr>
+      <w:widowControl/>
+      <w:bidi w:val="0"/>
+      <w:spacing w:lineRule="auto" w:line="259" w:before="0" w:after="160"/>
+      <w:jc w:val="left"/>
+    </w:pPr>
+    <w:rPr>
+      <w:rFonts w:ascii="Calibri" w:hAnsi="Calibri" w:eastAsia="Calibri" w:cs="" w:asciiTheme="minorHAnsi" w:cstheme="minorBidi" w:eastAsiaTheme="minorHAnsi" w:hAnsiTheme="minorHAnsi"/>
+      <w:color w:val="auto"/>
+      <w:kern w:val="2"/>
+      <w:sz w:val="22"/>
+      <w:szCs w:val="22"/>
+      <w:lang w:val="en-US" w:eastAsia="en-US" w:bidi="ar-SA"/>
+      <w14:ligatures w14:val="standardContextual"/>
+    </w:rPr>
   </w:style>
   <w:style w:type="paragraph" w:styleId="Heading1">
-    <w:name w:val="heading 1"/>
+    <w:name w:val="Heading 1"/>
     <w:basedOn w:val="Normal"/>
     <w:next w:val="Normal"/>
     <w:link w:val="Heading1Char"/>
     <w:uiPriority w:val="9"/>
     <w:qFormat/>
-    <w:rsid w:val="005A6E22"/>
+    <w:rsid w:val="005a6e22"/>
     <w:pPr>
-      <w:keepNext/>
+      <w:keepNext w:val="true"/>
       <w:keepLines/>
       <w:spacing w:before="240" w:after="0"/>
       <w:outlineLvl w:val="0"/>
     </w:pPr>
     <w:rPr>
-      <w:rFonts w:asciiTheme="majorHAnsi" w:eastAsiaTheme="majorEastAsia" w:hAnsiTheme="majorHAnsi" w:cstheme="majorBidi"/>
-      <w:color w:val="2F5496" w:themeColor="accent1" w:themeShade="BF"/>
+      <w:rFonts w:ascii="Calibri Light" w:hAnsi="Calibri Light" w:eastAsia="" w:cs="" w:asciiTheme="majorHAnsi" w:cstheme="majorBidi" w:eastAsiaTheme="majorEastAsia" w:hAnsiTheme="majorHAnsi"/>
+      <w:color w:val="2F5496" w:themeColor="accent1" w:themeShade="bf"/>
       <w:sz w:val="32"/>
       <w:szCs w:val="32"/>
     </w:rPr>
   </w:style>
   <w:style w:type="paragraph" w:styleId="Heading2">
-    <w:name w:val="heading 2"/>
+    <w:name w:val="Heading 2"/>
     <w:basedOn w:val="Normal"/>
     <w:next w:val="Normal"/>
     <w:link w:val="Heading2Char"/>
     <w:uiPriority w:val="9"/>
     <w:unhideWhenUsed/>
     <w:qFormat/>
-    <w:rsid w:val="005A6E22"/>
+    <w:rsid w:val="005a6e22"/>
     <w:pPr>
-      <w:keepNext/>
+      <w:keepNext w:val="true"/>
       <w:keepLines/>
       <w:spacing w:before="40" w:after="0"/>
       <w:outlineLvl w:val="1"/>
     </w:pPr>
     <w:rPr>
-      <w:rFonts w:asciiTheme="majorHAnsi" w:eastAsiaTheme="majorEastAsia" w:hAnsiTheme="majorHAnsi" w:cstheme="majorBidi"/>
-      <w:color w:val="2F5496" w:themeColor="accent1" w:themeShade="BF"/>
+      <w:rFonts w:ascii="Calibri Light" w:hAnsi="Calibri Light" w:eastAsia="" w:cs="" w:asciiTheme="majorHAnsi" w:cstheme="majorBidi" w:eastAsiaTheme="majorEastAsia" w:hAnsiTheme="majorHAnsi"/>
+      <w:color w:val="2F5496" w:themeColor="accent1" w:themeShade="bf"/>
       <w:sz w:val="26"/>
       <w:szCs w:val="26"/>
     </w:rPr>
   </w:style>
   <w:style w:type="paragraph" w:styleId="Heading3">
-    <w:name w:val="heading 3"/>
+    <w:name w:val="Heading 3"/>
     <w:basedOn w:val="Normal"/>
     <w:next w:val="Normal"/>
     <w:link w:val="Heading3Char"/>
     <w:uiPriority w:val="9"/>
     <w:unhideWhenUsed/>
     <w:qFormat/>
-    <w:rsid w:val="005A6E22"/>
+    <w:rsid w:val="005a6e22"/>
     <w:pPr>
-      <w:keepNext/>
+      <w:keepNext w:val="true"/>
       <w:keepLines/>
       <w:spacing w:before="40" w:after="0"/>
       <w:outlineLvl w:val="2"/>
     </w:pPr>
     <w:rPr>
-      <w:rFonts w:asciiTheme="majorHAnsi" w:eastAsiaTheme="majorEastAsia" w:hAnsiTheme="majorHAnsi" w:cstheme="majorBidi"/>
-      <w:color w:val="1F3763" w:themeColor="accent1" w:themeShade="7F"/>
+      <w:rFonts w:ascii="Calibri Light" w:hAnsi="Calibri Light" w:eastAsia="" w:cs="" w:asciiTheme="majorHAnsi" w:cstheme="majorBidi" w:eastAsiaTheme="majorEastAsia" w:hAnsiTheme="majorHAnsi"/>
+      <w:color w:val="1F3763" w:themeColor="accent1" w:themeShade="7f"/>
       <w:sz w:val="24"/>
       <w:szCs w:val="24"/>
     </w:rPr>
   </w:style>
-  <w:style w:type="character" w:default="1" w:styleId="DefaultParagraphFont">
+  <w:style w:type="character" w:styleId="DefaultParagraphFont" w:default="1">
     <w:name w:val="Default Paragraph Font"/>
     <w:uiPriority w:val="1"/>
     <w:semiHidden/>
     <w:unhideWhenUsed/>
+    <w:qFormat/>
+    <w:rPr/>
   </w:style>
-  <w:style w:type="table" w:default="1" w:styleId="TableNormal">
-    <w:name w:val="Normal Table"/>
-    <w:uiPriority w:val="99"/>
-    <w:semiHidden/>
-    <w:unhideWhenUsed/>
-    <w:tblPr>
-      <w:tblInd w:w="0" w:type="dxa"/>
-      <w:tblCellMar>
-        <w:top w:w="0" w:type="dxa"/>
-        <w:left w:w="108" w:type="dxa"/>
-        <w:bottom w:w="0" w:type="dxa"/>
-        <w:right w:w="108" w:type="dxa"/>
-      </w:tblCellMar>
-    </w:tblPr>
-  </w:style>
-  <w:style w:type="numbering" w:default="1" w:styleId="NoList">
-    <w:name w:val="No List"/>
-    <w:uiPriority w:val="99"/>
-    <w:semiHidden/>
-    <w:unhideWhenUsed/>
-  </w:style>
-  <w:style w:type="character" w:customStyle="1" w:styleId="Heading1Char">
+  <w:style w:type="character" w:styleId="Heading1Char" w:customStyle="1">
     <w:name w:val="Heading 1 Char"/>
     <w:basedOn w:val="DefaultParagraphFont"/>
     <w:link w:val="Heading1"/>
     <w:uiPriority w:val="9"/>
-    <w:rsid w:val="005A6E22"/>
+    <w:qFormat/>
+    <w:rsid w:val="005a6e22"/>
     <w:rPr>
-      <w:rFonts w:asciiTheme="majorHAnsi" w:eastAsiaTheme="majorEastAsia" w:hAnsiTheme="majorHAnsi" w:cstheme="majorBidi"/>
-      <w:color w:val="2F5496" w:themeColor="accent1" w:themeShade="BF"/>
+      <w:rFonts w:ascii="Calibri Light" w:hAnsi="Calibri Light" w:eastAsia="" w:cs="" w:asciiTheme="majorHAnsi" w:cstheme="majorBidi" w:eastAsiaTheme="majorEastAsia" w:hAnsiTheme="majorHAnsi"/>
+      <w:color w:val="2F5496" w:themeColor="accent1" w:themeShade="bf"/>
       <w:sz w:val="32"/>
       <w:szCs w:val="32"/>
     </w:rPr>
   </w:style>
-  <w:style w:type="character" w:customStyle="1" w:styleId="Heading2Char">
+  <w:style w:type="character" w:styleId="Heading2Char" w:customStyle="1">
     <w:name w:val="Heading 2 Char"/>
     <w:basedOn w:val="DefaultParagraphFont"/>
     <w:link w:val="Heading2"/>
     <w:uiPriority w:val="9"/>
-    <w:rsid w:val="005A6E22"/>
+    <w:qFormat/>
+    <w:rsid w:val="005a6e22"/>
     <w:rPr>
-      <w:rFonts w:asciiTheme="majorHAnsi" w:eastAsiaTheme="majorEastAsia" w:hAnsiTheme="majorHAnsi" w:cstheme="majorBidi"/>
-      <w:color w:val="2F5496" w:themeColor="accent1" w:themeShade="BF"/>
+      <w:rFonts w:ascii="Calibri Light" w:hAnsi="Calibri Light" w:eastAsia="" w:cs="" w:asciiTheme="majorHAnsi" w:cstheme="majorBidi" w:eastAsiaTheme="majorEastAsia" w:hAnsiTheme="majorHAnsi"/>
+      <w:color w:val="2F5496" w:themeColor="accent1" w:themeShade="bf"/>
       <w:sz w:val="26"/>
       <w:szCs w:val="26"/>
     </w:rPr>
   </w:style>
-  <w:style w:type="character" w:customStyle="1" w:styleId="Heading3Char">
+  <w:style w:type="character" w:styleId="Heading3Char" w:customStyle="1">
     <w:name w:val="Heading 3 Char"/>
     <w:basedOn w:val="DefaultParagraphFont"/>
     <w:link w:val="Heading3"/>
     <w:uiPriority w:val="9"/>
-    <w:rsid w:val="005A6E22"/>
+    <w:qFormat/>
+    <w:rsid w:val="005a6e22"/>
     <w:rPr>
-      <w:rFonts w:asciiTheme="majorHAnsi" w:eastAsiaTheme="majorEastAsia" w:hAnsiTheme="majorHAnsi" w:cstheme="majorBidi"/>
-      <w:color w:val="1F3763" w:themeColor="accent1" w:themeShade="7F"/>
+      <w:rFonts w:ascii="Calibri Light" w:hAnsi="Calibri Light" w:eastAsia="" w:cs="" w:asciiTheme="majorHAnsi" w:cstheme="majorBidi" w:eastAsiaTheme="majorEastAsia" w:hAnsiTheme="majorHAnsi"/>
+      <w:color w:val="1F3763" w:themeColor="accent1" w:themeShade="7f"/>
       <w:sz w:val="24"/>
       <w:szCs w:val="24"/>
+    </w:rPr>
+  </w:style>
+  <w:style w:type="character" w:styleId="TitleChar" w:customStyle="1">
+    <w:name w:val="Title Char"/>
+    <w:basedOn w:val="DefaultParagraphFont"/>
+    <w:link w:val="Title"/>
+    <w:uiPriority w:val="10"/>
+    <w:qFormat/>
+    <w:rsid w:val="005a6e22"/>
+    <w:rPr>
+      <w:rFonts w:ascii="Calibri Light" w:hAnsi="Calibri Light" w:eastAsia="" w:cs="" w:asciiTheme="majorHAnsi" w:cstheme="majorBidi" w:eastAsiaTheme="majorEastAsia" w:hAnsiTheme="majorHAnsi"/>
+      <w:spacing w:val="-10"/>
+      <w:kern w:val="2"/>
+      <w:sz w:val="56"/>
+      <w:szCs w:val="56"/>
+    </w:rPr>
+  </w:style>
+  <w:style w:type="paragraph" w:styleId="Heading">
+    <w:name w:val="Heading"/>
+    <w:basedOn w:val="Normal"/>
+    <w:next w:val="TextBody"/>
+    <w:qFormat/>
+    <w:pPr>
+      <w:keepNext w:val="true"/>
+      <w:spacing w:before="240" w:after="120"/>
+    </w:pPr>
+    <w:rPr>
+      <w:rFonts w:ascii="Liberation Sans" w:hAnsi="Liberation Sans" w:eastAsia="Microsoft YaHei" w:cs="Arial"/>
+      <w:sz w:val="28"/>
+      <w:szCs w:val="28"/>
+    </w:rPr>
+  </w:style>
+  <w:style w:type="paragraph" w:styleId="TextBody">
+    <w:name w:val="Body Text"/>
+    <w:basedOn w:val="Normal"/>
+    <w:pPr>
+      <w:spacing w:lineRule="auto" w:line="276" w:before="0" w:after="140"/>
+    </w:pPr>
+    <w:rPr/>
+  </w:style>
+  <w:style w:type="paragraph" w:styleId="List">
+    <w:name w:val="List"/>
+    <w:basedOn w:val="TextBody"/>
+    <w:pPr/>
+    <w:rPr>
+      <w:rFonts w:cs="Arial"/>
+    </w:rPr>
+  </w:style>
+  <w:style w:type="paragraph" w:styleId="Caption">
+    <w:name w:val="Caption"/>
+    <w:basedOn w:val="Normal"/>
+    <w:qFormat/>
+    <w:pPr>
+      <w:suppressLineNumbers/>
+      <w:spacing w:before="120" w:after="120"/>
+    </w:pPr>
+    <w:rPr>
+      <w:rFonts w:cs="Arial"/>
+      <w:i/>
+      <w:iCs/>
+      <w:sz w:val="24"/>
+      <w:szCs w:val="24"/>
+    </w:rPr>
+  </w:style>
+  <w:style w:type="paragraph" w:styleId="Index">
+    <w:name w:val="Index"/>
+    <w:basedOn w:val="Normal"/>
+    <w:qFormat/>
+    <w:pPr>
+      <w:suppressLineNumbers/>
+    </w:pPr>
+    <w:rPr>
+      <w:rFonts w:cs="Arial"/>
     </w:rPr>
   </w:style>
   <w:style w:type="paragraph" w:styleId="Title">
@@ -932,32 +2597,49 @@
     <w:link w:val="TitleChar"/>
     <w:uiPriority w:val="10"/>
     <w:qFormat/>
-    <w:rsid w:val="005A6E22"/>
+    <w:rsid w:val="005a6e22"/>
     <w:pPr>
-      <w:spacing w:after="0" w:line="240" w:lineRule="auto"/>
+      <w:spacing w:lineRule="auto" w:line="240" w:before="0" w:after="0"/>
       <w:contextualSpacing/>
     </w:pPr>
     <w:rPr>
-      <w:rFonts w:asciiTheme="majorHAnsi" w:eastAsiaTheme="majorEastAsia" w:hAnsiTheme="majorHAnsi" w:cstheme="majorBidi"/>
+      <w:rFonts w:ascii="Calibri Light" w:hAnsi="Calibri Light" w:eastAsia="" w:cs="" w:asciiTheme="majorHAnsi" w:cstheme="majorBidi" w:eastAsiaTheme="majorEastAsia" w:hAnsiTheme="majorHAnsi"/>
       <w:spacing w:val="-10"/>
-      <w:kern w:val="28"/>
+      <w:kern w:val="2"/>
       <w:sz w:val="56"/>
       <w:szCs w:val="56"/>
     </w:rPr>
   </w:style>
-  <w:style w:type="character" w:customStyle="1" w:styleId="TitleChar">
-    <w:name w:val="Title Char"/>
-    <w:basedOn w:val="DefaultParagraphFont"/>
-    <w:link w:val="Title"/>
-    <w:uiPriority w:val="10"/>
-    <w:rsid w:val="005A6E22"/>
-    <w:rPr>
-      <w:rFonts w:asciiTheme="majorHAnsi" w:eastAsiaTheme="majorEastAsia" w:hAnsiTheme="majorHAnsi" w:cstheme="majorBidi"/>
-      <w:spacing w:val="-10"/>
-      <w:kern w:val="28"/>
-      <w:sz w:val="56"/>
-      <w:szCs w:val="56"/>
-    </w:rPr>
+  <w:style w:type="paragraph" w:styleId="TableContents">
+    <w:name w:val="Table Contents"/>
+    <w:basedOn w:val="Normal"/>
+    <w:qFormat/>
+    <w:pPr>
+      <w:widowControl w:val="false"/>
+      <w:suppressLineNumbers/>
+    </w:pPr>
+    <w:rPr/>
+  </w:style>
+  <w:style w:type="numbering" w:styleId="NoList" w:default="1">
+    <w:name w:val="No List"/>
+    <w:uiPriority w:val="99"/>
+    <w:semiHidden/>
+    <w:unhideWhenUsed/>
+    <w:qFormat/>
+  </w:style>
+  <w:style w:type="table" w:default="1" w:styleId="TableNormal">
+    <w:name w:val="Normal Table"/>
+    <w:uiPriority w:val="99"/>
+    <w:semiHidden/>
+    <w:unhideWhenUsed/>
+    <w:tblPr>
+      <w:tblCellMar>
+        <w:top w:w="0" w:type="dxa"/>
+        <w:left w:w="108" w:type="dxa"/>
+        <w:bottom w:w="0" w:type="dxa"/>
+        <w:right w:w="108" w:type="dxa"/>
+      </w:tblCellMar>
+    </w:tblPr>
   </w:style>
 </w:styles>
 </file>

</xml_diff>